<commit_message>
Update documents and files
</commit_message>
<xml_diff>
--- a/documents/models/s/s모델 분석 보고서.docx
+++ b/documents/models/s/s모델 분석 보고서.docx
@@ -3,18 +3,2326 @@
 <w:document xmlns:wpc="http://schemas.microsoft.com/office/word/2010/wordprocessingCanvas" xmlns:cx="http://schemas.microsoft.com/office/drawing/2014/chartex" xmlns:cx1="http://schemas.microsoft.com/office/drawing/2015/9/8/chartex" xmlns:cx2="http://schemas.microsoft.com/office/drawing/2015/10/21/chartex" xmlns:cx3="http://schemas.microsoft.com/office/drawing/2016/5/9/chartex" xmlns:cx4="http://schemas.microsoft.com/office/drawing/2016/5/10/chartex" xmlns:cx5="http://schemas.microsoft.com/office/drawing/2016/5/11/chartex" xmlns:cx6="http://schemas.microsoft.com/office/drawing/2016/5/12/chartex" xmlns:cx7="http://schemas.microsoft.com/office/drawing/2016/5/13/chartex" xmlns:cx8="http://schemas.microsoft.com/office/drawing/2016/5/14/chartex" xmlns:mc="http://schemas.openxmlformats.org/markup-compatibility/2006" xmlns:aink="http://schemas.microsoft.com/office/drawing/2016/ink" xmlns:am3d="http://schemas.microsoft.com/office/drawing/2017/model3d" xmlns:o="urn:schemas-microsoft-com:office:office" xmlns:oel="http://schemas.microsoft.com/office/2019/extlst" xmlns:r="http://schemas.openxmlformats.org/officeDocument/2006/relationships" xmlns:m="http://schemas.openxmlformats.org/officeDocument/2006/math" xmlns:v="urn:schemas-microsoft-com:vml" xmlns:wp14="http://schemas.microsoft.com/office/word/2010/wordprocessingDrawing" xmlns:wp="http://schemas.openxmlformats.org/drawingml/2006/wordprocessingDrawing" xmlns:w10="urn:schemas-microsoft-com:office:word" xmlns:w="http://schemas.openxmlformats.org/wordprocessingml/2006/main" xmlns:w14="http://schemas.microsoft.com/office/word/2010/wordml" xmlns:w15="http://schemas.microsoft.com/office/word/2012/wordml" xmlns:w16cex="http://schemas.microsoft.com/office/word/2018/wordml/cex" xmlns:w16cid="http://schemas.microsoft.com/office/word/2016/wordml/cid" xmlns:w16="http://schemas.microsoft.com/office/word/2018/wordml" xmlns:w16du="http://schemas.microsoft.com/office/word/2023/wordml/word16du" xmlns:w16sdtdh="http://schemas.microsoft.com/office/word/2020/wordml/sdtdatahash" xmlns:w16se="http://schemas.microsoft.com/office/word/2015/wordml/symex" xmlns:wpg="http://schemas.microsoft.com/office/word/2010/wordprocessingGroup" xmlns:wpi="http://schemas.microsoft.com/office/word/2010/wordprocessingInk" xmlns:wne="http://schemas.microsoft.com/office/word/2006/wordml" xmlns:wps="http://schemas.microsoft.com/office/word/2010/wordprocessingShape" mc:Ignorable="w14 w15 w16se w16cid w16 w16cex w16sdtdh w16du wp14">
   <w:body>
     <w:p>
-      <w:r>
-        <w:rPr>
-          <w:rFonts w:hint="eastAsia"/>
+      <w:pPr>
+        <w:jc w:val="center"/>
+        <w:rPr>
+          <w:sz w:val="50"/>
+          <w:szCs w:val="50"/>
+        </w:rPr>
+      </w:pPr>
+      <w:r>
+        <w:rPr>
+          <w:rFonts w:hint="eastAsia"/>
+          <w:sz w:val="50"/>
+          <w:szCs w:val="50"/>
+        </w:rPr>
+        <w:t>YOLOv8</w:t>
+      </w:r>
+      <w:r>
+        <w:rPr>
+          <w:rFonts w:hint="eastAsia"/>
+          <w:sz w:val="50"/>
+          <w:szCs w:val="50"/>
         </w:rPr>
         <w:t>s</w:t>
       </w:r>
       <w:r>
         <w:rPr>
           <w:rFonts w:hint="eastAsia"/>
-        </w:rPr>
-        <w:t xml:space="preserve"> 모델 분석 보고서</w:t>
-      </w:r>
+          <w:sz w:val="50"/>
+          <w:szCs w:val="50"/>
+        </w:rPr>
+        <w:t xml:space="preserve"> 모델 </w:t>
+      </w:r>
+      <w:r>
+        <w:rPr>
+          <w:rFonts w:hint="eastAsia"/>
+          <w:sz w:val="50"/>
+          <w:szCs w:val="50"/>
+        </w:rPr>
+        <w:t xml:space="preserve">실험 </w:t>
+      </w:r>
+      <w:r>
+        <w:rPr>
+          <w:rFonts w:hint="eastAsia"/>
+          <w:sz w:val="50"/>
+          <w:szCs w:val="50"/>
+        </w:rPr>
+        <w:t>분석 보고서</w:t>
+      </w:r>
+    </w:p>
+    <w:p>
+      <w:pPr>
+        <w:rPr>
+          <w:sz w:val="24"/>
+        </w:rPr>
+      </w:pPr>
+    </w:p>
+    <w:p>
+      <w:pPr>
+        <w:pStyle w:val="a6"/>
+        <w:numPr>
+          <w:ilvl w:val="0"/>
+          <w:numId w:val="1"/>
+        </w:numPr>
+        <w:rPr>
+          <w:sz w:val="40"/>
+          <w:szCs w:val="40"/>
+        </w:rPr>
+      </w:pPr>
+      <w:r>
+        <w:rPr>
+          <w:rFonts w:hint="eastAsia"/>
+          <w:sz w:val="40"/>
+          <w:szCs w:val="40"/>
+        </w:rPr>
+        <w:t>실험 개요</w:t>
+      </w:r>
+    </w:p>
+    <w:p>
+      <w:pPr>
+        <w:pStyle w:val="a6"/>
+        <w:numPr>
+          <w:ilvl w:val="1"/>
+          <w:numId w:val="1"/>
+        </w:numPr>
+        <w:rPr>
+          <w:sz w:val="24"/>
+        </w:rPr>
+      </w:pPr>
+      <w:r>
+        <w:rPr>
+          <w:rFonts w:hint="eastAsia"/>
+          <w:sz w:val="30"/>
+          <w:szCs w:val="30"/>
+        </w:rPr>
+        <w:t>배경</w:t>
+      </w:r>
+    </w:p>
+    <w:p>
+      <w:pPr>
+        <w:pStyle w:val="a6"/>
+        <w:ind w:left="1320"/>
+        <w:rPr>
+          <w:sz w:val="24"/>
+        </w:rPr>
+      </w:pPr>
+      <w:proofErr w:type="spellStart"/>
+      <w:r>
+        <w:rPr>
+          <w:rFonts w:hint="eastAsia"/>
+          <w:sz w:val="24"/>
+        </w:rPr>
+        <w:t>Nextchip</w:t>
+      </w:r>
+      <w:proofErr w:type="spellEnd"/>
+      <w:r>
+        <w:rPr>
+          <w:rFonts w:hint="eastAsia"/>
+          <w:sz w:val="24"/>
+        </w:rPr>
+        <w:t xml:space="preserve">사로부터 받은 데이터셋으로 학습시킨 YOLOv8s 기본 모델로 evaluation을 해보았다. 이 과정에서 </w:t>
+      </w:r>
+      <w:r>
+        <w:rPr>
+          <w:sz w:val="24"/>
+        </w:rPr>
+        <w:t>오토바이, 자전거, 사람과 같은 작은 크기의 객체에 대해 성능이 낮은 탐지 결과와 약 16ms 후반의 Inference time을 확인했다.</w:t>
+      </w:r>
+      <w:r>
+        <w:rPr>
+          <w:rFonts w:hint="eastAsia"/>
+          <w:sz w:val="24"/>
+        </w:rPr>
+        <w:t xml:space="preserve"> </w:t>
+      </w:r>
+      <w:r>
+        <w:rPr>
+          <w:rFonts w:hint="eastAsia"/>
+          <w:sz w:val="24"/>
+        </w:rPr>
+        <w:t xml:space="preserve">이러한 단점과 NPU에서의 inference time을 개선하기 위한 </w:t>
+      </w:r>
+      <w:r>
+        <w:rPr>
+          <w:rFonts w:hint="eastAsia"/>
+          <w:sz w:val="24"/>
+        </w:rPr>
+        <w:t xml:space="preserve">2가지 접근법을 </w:t>
+      </w:r>
+      <w:r>
+        <w:rPr>
+          <w:rFonts w:hint="eastAsia"/>
+          <w:sz w:val="24"/>
+        </w:rPr>
+        <w:t>고안했다.</w:t>
+      </w:r>
+    </w:p>
+    <w:p>
+      <w:pPr>
+        <w:pStyle w:val="a6"/>
+        <w:ind w:left="1320"/>
+        <w:rPr>
+          <w:sz w:val="24"/>
+        </w:rPr>
+      </w:pPr>
+      <w:r>
+        <w:rPr>
+          <w:rFonts w:hint="eastAsia"/>
+          <w:sz w:val="24"/>
+        </w:rPr>
+        <w:t xml:space="preserve">첫번째는 </w:t>
+      </w:r>
+      <w:r>
+        <w:rPr>
+          <w:sz w:val="24"/>
+        </w:rPr>
+        <w:t>추가 학습을 통해 소형 객체를 더욱 잘 탐지하도록 하기 위해 소형 객체의 비율을 높인 데이터셋을 구축</w:t>
+      </w:r>
+      <w:r>
+        <w:rPr>
+          <w:rFonts w:hint="eastAsia"/>
+          <w:sz w:val="24"/>
+        </w:rPr>
+        <w:t>하는 방법이다.</w:t>
+      </w:r>
+    </w:p>
+    <w:p>
+      <w:pPr>
+        <w:pStyle w:val="a6"/>
+        <w:ind w:left="1320"/>
+        <w:rPr>
+          <w:sz w:val="24"/>
+        </w:rPr>
+      </w:pPr>
+      <w:r>
+        <w:rPr>
+          <w:rFonts w:hint="eastAsia"/>
+          <w:sz w:val="24"/>
+        </w:rPr>
+        <w:t xml:space="preserve">두번째는 </w:t>
+      </w:r>
+      <w:r>
+        <w:rPr>
+          <w:rFonts w:hint="eastAsia"/>
+          <w:sz w:val="24"/>
+        </w:rPr>
+        <w:t xml:space="preserve">소형 객체에 대한 feature </w:t>
+      </w:r>
+      <w:r>
+        <w:rPr>
+          <w:rFonts w:hint="eastAsia"/>
+          <w:sz w:val="24"/>
+        </w:rPr>
+        <w:t xml:space="preserve">map </w:t>
+      </w:r>
+      <w:r>
+        <w:rPr>
+          <w:sz w:val="24"/>
+        </w:rPr>
+        <w:t>extraction을</w:t>
+      </w:r>
+      <w:r>
+        <w:rPr>
+          <w:rFonts w:hint="eastAsia"/>
+          <w:sz w:val="24"/>
+        </w:rPr>
+        <w:t xml:space="preserve"> 강화하는 방법, 즉 모델 네트워크를 강화하는 방법이다.</w:t>
+      </w:r>
+    </w:p>
+    <w:p>
+      <w:pPr>
+        <w:pStyle w:val="a6"/>
+        <w:ind w:left="1320"/>
+        <w:rPr>
+          <w:sz w:val="24"/>
+        </w:rPr>
+      </w:pPr>
+      <w:r>
+        <w:rPr>
+          <w:rFonts w:hint="eastAsia"/>
+          <w:sz w:val="24"/>
+        </w:rPr>
+        <w:t>이 실험에서는 여러 논문들을 참고하여</w:t>
+      </w:r>
+      <w:r>
+        <w:rPr>
+          <w:rFonts w:hint="eastAsia"/>
+          <w:sz w:val="24"/>
+        </w:rPr>
+        <w:t xml:space="preserve"> 얻은 Insight를 통해 Ghost Convolution Layer를 활용하여 </w:t>
+      </w:r>
+      <w:r>
+        <w:rPr>
+          <w:rFonts w:hint="eastAsia"/>
+          <w:sz w:val="24"/>
+        </w:rPr>
+        <w:t xml:space="preserve">소형 객체에 </w:t>
+      </w:r>
+      <w:r>
+        <w:rPr>
+          <w:rFonts w:hint="eastAsia"/>
+          <w:sz w:val="24"/>
+        </w:rPr>
+        <w:t>대한 성능을 높이고</w:t>
+      </w:r>
+      <w:r>
+        <w:rPr>
+          <w:rFonts w:hint="eastAsia"/>
+          <w:sz w:val="24"/>
+        </w:rPr>
+        <w:t>, NPU에 탑재 가능한 처리 속도를 가진 모델 네트워크 구축을 목표로 한다.</w:t>
+      </w:r>
+    </w:p>
+    <w:p>
+      <w:pPr>
+        <w:pStyle w:val="a6"/>
+        <w:ind w:left="1320"/>
+        <w:rPr>
+          <w:sz w:val="24"/>
+        </w:rPr>
+      </w:pPr>
+    </w:p>
+    <w:p>
+      <w:pPr>
+        <w:pStyle w:val="a6"/>
+        <w:ind w:left="1320"/>
+        <w:rPr>
+          <w:sz w:val="24"/>
+        </w:rPr>
+      </w:pPr>
+      <w:r>
+        <w:rPr>
+          <w:rFonts w:hint="eastAsia"/>
+          <w:sz w:val="24"/>
+        </w:rPr>
+        <w:t>- Reference</w:t>
+      </w:r>
+    </w:p>
+    <w:p>
+      <w:pPr>
+        <w:pStyle w:val="a6"/>
+        <w:numPr>
+          <w:ilvl w:val="1"/>
+          <w:numId w:val="8"/>
+        </w:numPr>
+        <w:rPr>
+          <w:sz w:val="16"/>
+          <w:szCs w:val="16"/>
+        </w:rPr>
+      </w:pPr>
+      <w:hyperlink r:id="rId8" w:history="1">
+        <w:r>
+          <w:rPr>
+            <w:rStyle w:val="ab"/>
+            <w:sz w:val="16"/>
+            <w:szCs w:val="16"/>
+          </w:rPr>
+          <w:t xml:space="preserve">Huangfu, Z., Li, S., &amp; Yan, L. (2024). Ghost-YOLO v8: An Attention-Guided Enhanced Small Target Detection Algorithm for Floating Litter on Water Surfaces. </w:t>
+        </w:r>
+        <w:r>
+          <w:rPr>
+            <w:rStyle w:val="ab"/>
+            <w:i/>
+            <w:iCs/>
+            <w:sz w:val="16"/>
+            <w:szCs w:val="16"/>
+          </w:rPr>
+          <w:t>School of Information Engineering, North China University of Water Resources and Electric Power</w:t>
+        </w:r>
+        <w:r>
+          <w:rPr>
+            <w:rStyle w:val="ab"/>
+            <w:sz w:val="16"/>
+            <w:szCs w:val="16"/>
+          </w:rPr>
+          <w:t>, 80(3), 3714-3728.</w:t>
+        </w:r>
+      </w:hyperlink>
+    </w:p>
+    <w:p>
+      <w:pPr>
+        <w:pStyle w:val="a6"/>
+        <w:numPr>
+          <w:ilvl w:val="1"/>
+          <w:numId w:val="8"/>
+        </w:numPr>
+        <w:rPr>
+          <w:rFonts w:hint="eastAsia"/>
+          <w:sz w:val="16"/>
+          <w:szCs w:val="16"/>
+        </w:rPr>
+      </w:pPr>
+      <w:hyperlink r:id="rId9" w:history="1">
+        <w:r>
+          <w:rPr>
+            <w:rStyle w:val="ab"/>
+            <w:sz w:val="16"/>
+            <w:szCs w:val="16"/>
+          </w:rPr>
+          <w:t xml:space="preserve">Zhou, H., Yu, Y., Wang, K., &amp; Hu, Y. (2024). A YOLOv8-Based Approach for Real-Time Lithium-Ion Battery Electrode Defect Detection with High Accuracy. </w:t>
+        </w:r>
+        <w:r>
+          <w:rPr>
+            <w:rStyle w:val="ab"/>
+            <w:i/>
+            <w:iCs/>
+            <w:sz w:val="16"/>
+            <w:szCs w:val="16"/>
+          </w:rPr>
+          <w:t>Electronics</w:t>
+        </w:r>
+        <w:r>
+          <w:rPr>
+            <w:rStyle w:val="ab"/>
+            <w:sz w:val="16"/>
+            <w:szCs w:val="16"/>
+          </w:rPr>
+          <w:t>, 13(1), 173.</w:t>
+        </w:r>
+      </w:hyperlink>
+    </w:p>
+    <w:p>
+      <w:pPr>
+        <w:rPr>
+          <w:sz w:val="24"/>
+        </w:rPr>
+      </w:pPr>
+    </w:p>
+    <w:p>
+      <w:pPr>
+        <w:pStyle w:val="a6"/>
+        <w:numPr>
+          <w:ilvl w:val="0"/>
+          <w:numId w:val="1"/>
+        </w:numPr>
+        <w:rPr>
+          <w:sz w:val="40"/>
+          <w:szCs w:val="40"/>
+        </w:rPr>
+      </w:pPr>
+      <w:r>
+        <w:rPr>
+          <w:rFonts w:hint="eastAsia"/>
+          <w:sz w:val="40"/>
+          <w:szCs w:val="40"/>
+        </w:rPr>
+        <w:t>모델 수정 및 경량화 전략</w:t>
+      </w:r>
+    </w:p>
+    <w:p>
+      <w:pPr>
+        <w:pStyle w:val="a6"/>
+        <w:numPr>
+          <w:ilvl w:val="1"/>
+          <w:numId w:val="1"/>
+        </w:numPr>
+        <w:rPr>
+          <w:sz w:val="30"/>
+          <w:szCs w:val="30"/>
+        </w:rPr>
+      </w:pPr>
+      <w:r>
+        <w:rPr>
+          <w:rFonts w:hint="eastAsia"/>
+          <w:sz w:val="30"/>
+          <w:szCs w:val="30"/>
+        </w:rPr>
+        <w:t>Ghost Convolution</w:t>
+      </w:r>
+    </w:p>
+    <w:p>
+      <w:pPr>
+        <w:pStyle w:val="a6"/>
+        <w:ind w:left="1320"/>
+        <w:rPr>
+          <w:sz w:val="24"/>
+        </w:rPr>
+      </w:pPr>
+      <w:r>
+        <w:rPr>
+          <w:sz w:val="24"/>
+        </w:rPr>
+        <w:t xml:space="preserve">기존의 Conv 모듈은 입력 채널에 대해 </w:t>
+      </w:r>
+      <w:r>
+        <w:rPr>
+          <w:rFonts w:hint="eastAsia"/>
+          <w:sz w:val="24"/>
+        </w:rPr>
+        <w:t xml:space="preserve">기본 </w:t>
+      </w:r>
+      <w:r>
+        <w:rPr>
+          <w:sz w:val="24"/>
+        </w:rPr>
+        <w:t xml:space="preserve">Convolution 연산을 수행하며, 각 입력 채널에 대해 동일한 </w:t>
+      </w:r>
+      <w:proofErr w:type="spellStart"/>
+      <w:r>
+        <w:rPr>
+          <w:sz w:val="24"/>
+        </w:rPr>
+        <w:t>계산량이</w:t>
+      </w:r>
+      <w:proofErr w:type="spellEnd"/>
+      <w:r>
+        <w:rPr>
+          <w:rFonts w:hint="eastAsia"/>
+          <w:sz w:val="24"/>
+        </w:rPr>
+        <w:t xml:space="preserve"> 소모된다</w:t>
+      </w:r>
+      <w:r>
+        <w:rPr>
+          <w:sz w:val="24"/>
+        </w:rPr>
+        <w:t xml:space="preserve">. 예를 들어, </w:t>
+      </w:r>
+      <w:r>
+        <w:rPr>
+          <w:sz w:val="24"/>
+        </w:rPr>
+        <w:lastRenderedPageBreak/>
+        <w:t xml:space="preserve">256개의 입력 채널이 있을 경우 256개의 필터를 이용하여 모든 채널에 대해 연산을 하므로 </w:t>
+      </w:r>
+      <w:proofErr w:type="spellStart"/>
+      <w:r>
+        <w:rPr>
+          <w:sz w:val="24"/>
+        </w:rPr>
+        <w:t>연산량이</w:t>
+      </w:r>
+      <w:proofErr w:type="spellEnd"/>
+      <w:r>
+        <w:rPr>
+          <w:sz w:val="24"/>
+        </w:rPr>
+        <w:t xml:space="preserve"> </w:t>
+      </w:r>
+      <w:r>
+        <w:rPr>
+          <w:rFonts w:hint="eastAsia"/>
+          <w:sz w:val="24"/>
+        </w:rPr>
+        <w:t>많다</w:t>
+      </w:r>
+      <w:r>
+        <w:rPr>
+          <w:sz w:val="24"/>
+        </w:rPr>
+        <w:t xml:space="preserve">. 이로 인해 </w:t>
+      </w:r>
+      <w:proofErr w:type="spellStart"/>
+      <w:r>
+        <w:rPr>
+          <w:sz w:val="24"/>
+        </w:rPr>
+        <w:t>계산량이</w:t>
+      </w:r>
+      <w:proofErr w:type="spellEnd"/>
+      <w:r>
+        <w:rPr>
+          <w:sz w:val="24"/>
+        </w:rPr>
+        <w:t xml:space="preserve"> 커지고, 모델의 처리 속도가 느려질 수 </w:t>
+      </w:r>
+      <w:r>
+        <w:rPr>
+          <w:rFonts w:hint="eastAsia"/>
+          <w:sz w:val="24"/>
+        </w:rPr>
+        <w:t>있는 반</w:t>
+      </w:r>
+      <w:r>
+        <w:rPr>
+          <w:sz w:val="24"/>
+        </w:rPr>
+        <w:t xml:space="preserve">면, </w:t>
+      </w:r>
+      <w:r>
+        <w:rPr>
+          <w:rStyle w:val="af1"/>
+          <w:sz w:val="24"/>
+        </w:rPr>
+        <w:t>Ghost Convolution</w:t>
+      </w:r>
+      <w:r>
+        <w:rPr>
+          <w:sz w:val="24"/>
+        </w:rPr>
+        <w:t>은 입력 채널의 절반 정도만 표준 Conv Layer</w:t>
+      </w:r>
+      <w:r>
+        <w:rPr>
+          <w:rFonts w:hint="eastAsia"/>
+          <w:sz w:val="24"/>
+        </w:rPr>
+        <w:t>를 사용하고</w:t>
+      </w:r>
+      <w:r>
+        <w:rPr>
+          <w:sz w:val="24"/>
+        </w:rPr>
+        <w:t xml:space="preserve">, 나머지 절반은 </w:t>
+      </w:r>
+      <w:proofErr w:type="spellStart"/>
+      <w:r>
+        <w:rPr>
+          <w:sz w:val="24"/>
+        </w:rPr>
+        <w:t>연산량이</w:t>
+      </w:r>
+      <w:proofErr w:type="spellEnd"/>
+      <w:r>
+        <w:rPr>
+          <w:sz w:val="24"/>
+        </w:rPr>
+        <w:t xml:space="preserve"> 적은 추가 Conv Layer를 </w:t>
+      </w:r>
+      <w:r>
+        <w:rPr>
+          <w:rFonts w:hint="eastAsia"/>
+          <w:sz w:val="24"/>
+        </w:rPr>
+        <w:t>사용한다</w:t>
+      </w:r>
+      <w:r>
+        <w:rPr>
+          <w:sz w:val="24"/>
+        </w:rPr>
+        <w:t xml:space="preserve">. 이 추가 Conv Layer는 주요 특징을 추출하는 데 필요한 연산을 최소화하고, 간단한 feature map을 생성하여 채널을 확장하는 </w:t>
+      </w:r>
+      <w:r>
+        <w:rPr>
+          <w:rFonts w:hint="eastAsia"/>
+          <w:sz w:val="24"/>
+        </w:rPr>
+        <w:t>역할을 한다</w:t>
+      </w:r>
+      <w:r>
+        <w:rPr>
+          <w:sz w:val="24"/>
+        </w:rPr>
+        <w:t xml:space="preserve">. 이렇게 하면, 기존의 Conv 모듈에서는 모든 채널에 대해 계산을 수행했던 것에 비해, Ghost Conv는 적은 </w:t>
+      </w:r>
+      <w:proofErr w:type="spellStart"/>
+      <w:r>
+        <w:rPr>
+          <w:sz w:val="24"/>
+        </w:rPr>
+        <w:t>계산량으로</w:t>
+      </w:r>
+      <w:proofErr w:type="spellEnd"/>
+      <w:r>
+        <w:rPr>
+          <w:sz w:val="24"/>
+        </w:rPr>
+        <w:t xml:space="preserve"> 비슷한 성능을 유지할 수 </w:t>
+      </w:r>
+      <w:r>
+        <w:rPr>
+          <w:rFonts w:hint="eastAsia"/>
+          <w:sz w:val="24"/>
+        </w:rPr>
+        <w:t>있다</w:t>
+      </w:r>
+      <w:r>
+        <w:rPr>
+          <w:sz w:val="24"/>
+        </w:rPr>
+        <w:t>.</w:t>
+      </w:r>
+    </w:p>
+    <w:p>
+      <w:pPr>
+        <w:pStyle w:val="a6"/>
+        <w:ind w:left="1320"/>
+        <w:rPr>
+          <w:sz w:val="24"/>
+        </w:rPr>
+      </w:pPr>
+      <w:r>
+        <w:rPr>
+          <w:sz w:val="24"/>
+        </w:rPr>
+        <w:t xml:space="preserve">즉, </w:t>
+      </w:r>
+      <w:r>
+        <w:rPr>
+          <w:rStyle w:val="af1"/>
+          <w:sz w:val="24"/>
+        </w:rPr>
+        <w:t>Ghost Conv</w:t>
+      </w:r>
+      <w:r>
+        <w:rPr>
+          <w:sz w:val="24"/>
+        </w:rPr>
+        <w:t xml:space="preserve">는 기존의 Conv보다 훨씬 적은 </w:t>
+      </w:r>
+      <w:proofErr w:type="spellStart"/>
+      <w:r>
+        <w:rPr>
+          <w:sz w:val="24"/>
+        </w:rPr>
+        <w:t>계산량으로</w:t>
+      </w:r>
+      <w:proofErr w:type="spellEnd"/>
+      <w:r>
+        <w:rPr>
+          <w:sz w:val="24"/>
+        </w:rPr>
+        <w:t xml:space="preserve"> 모델의 처리 속도를 향상시킬 수 </w:t>
+      </w:r>
+      <w:r>
+        <w:rPr>
+          <w:rFonts w:hint="eastAsia"/>
+          <w:sz w:val="24"/>
+        </w:rPr>
+        <w:t>있는 장점을 가진다</w:t>
+      </w:r>
+      <w:r>
+        <w:rPr>
+          <w:sz w:val="24"/>
+        </w:rPr>
+        <w:t xml:space="preserve">. 이를 통해, </w:t>
+      </w:r>
+      <w:r>
+        <w:rPr>
+          <w:rFonts w:hint="eastAsia"/>
+          <w:sz w:val="24"/>
+        </w:rPr>
+        <w:t xml:space="preserve">모델 네트워크에서 Neck 부분의 레이어를 추가하여 </w:t>
+      </w:r>
+      <w:r>
+        <w:rPr>
+          <w:sz w:val="24"/>
+        </w:rPr>
+        <w:t>소형 객체</w:t>
+      </w:r>
+      <w:r>
+        <w:rPr>
+          <w:rFonts w:hint="eastAsia"/>
+          <w:sz w:val="24"/>
+        </w:rPr>
+        <w:t xml:space="preserve">에 대해 대응할 수 있으며, 줄어든 </w:t>
+      </w:r>
+      <w:proofErr w:type="spellStart"/>
+      <w:r>
+        <w:rPr>
+          <w:rFonts w:hint="eastAsia"/>
+          <w:sz w:val="24"/>
+        </w:rPr>
+        <w:t>연산량으로</w:t>
+      </w:r>
+      <w:proofErr w:type="spellEnd"/>
+      <w:r>
+        <w:rPr>
+          <w:rFonts w:hint="eastAsia"/>
+          <w:sz w:val="24"/>
+        </w:rPr>
+        <w:t xml:space="preserve"> 인해 모델이 </w:t>
+      </w:r>
+      <w:proofErr w:type="spellStart"/>
+      <w:r>
+        <w:rPr>
+          <w:rFonts w:hint="eastAsia"/>
+          <w:sz w:val="24"/>
+        </w:rPr>
+        <w:t>모델이</w:t>
+      </w:r>
+      <w:proofErr w:type="spellEnd"/>
+      <w:r>
+        <w:rPr>
+          <w:rFonts w:hint="eastAsia"/>
+          <w:sz w:val="24"/>
+        </w:rPr>
+        <w:t xml:space="preserve"> 무거워지지 않는다는 가설을 세우고 실험을 진행한다</w:t>
+      </w:r>
+      <w:r>
+        <w:rPr>
+          <w:rFonts w:hint="eastAsia"/>
+          <w:sz w:val="24"/>
+        </w:rPr>
+        <w:t>.</w:t>
+      </w:r>
+    </w:p>
+    <w:p>
+      <w:pPr>
+        <w:pStyle w:val="a6"/>
+        <w:ind w:left="1320"/>
+        <w:rPr>
+          <w:sz w:val="24"/>
+        </w:rPr>
+      </w:pPr>
+      <w:r>
+        <w:rPr>
+          <w:sz w:val="24"/>
+        </w:rPr>
+        <w:drawing>
+          <wp:inline distT="0" distB="0" distL="0" distR="0" wp14:anchorId="70AD2432" wp14:editId="3E2DDDDB">
+            <wp:extent cx="3556000" cy="4763133"/>
+            <wp:effectExtent l="0" t="0" r="6350" b="0"/>
+            <wp:docPr id="965808709" name="그림 2" descr="텍스트, 스크린샷, 도표, 디자인이(가) 표시된 사진&#10;&#10;자동 생성된 설명"/>
+            <wp:cNvGraphicFramePr>
+              <a:graphicFrameLocks xmlns:a="http://schemas.openxmlformats.org/drawingml/2006/main" noChangeAspect="1"/>
+            </wp:cNvGraphicFramePr>
+            <a:graphic xmlns:a="http://schemas.openxmlformats.org/drawingml/2006/main">
+              <a:graphicData uri="http://schemas.openxmlformats.org/drawingml/2006/picture">
+                <pic:pic xmlns:pic="http://schemas.openxmlformats.org/drawingml/2006/picture">
+                  <pic:nvPicPr>
+                    <pic:cNvPr id="965808709" name="그림 2" descr="텍스트, 스크린샷, 도표, 디자인이(가) 표시된 사진&#10;&#10;자동 생성된 설명"/>
+                    <pic:cNvPicPr>
+                      <a:picLocks noChangeAspect="1" noChangeArrowheads="1"/>
+                    </pic:cNvPicPr>
+                  </pic:nvPicPr>
+                  <pic:blipFill>
+                    <a:blip r:embed="rId10" cstate="print">
+                      <a:extLst>
+                        <a:ext uri="{28A0092B-C50C-407E-A947-70E740481C1C}">
+                          <a14:useLocalDpi xmlns:a14="http://schemas.microsoft.com/office/drawing/2010/main" val="0"/>
+                        </a:ext>
+                      </a:extLst>
+                    </a:blip>
+                    <a:srcRect/>
+                    <a:stretch>
+                      <a:fillRect/>
+                    </a:stretch>
+                  </pic:blipFill>
+                  <pic:spPr bwMode="auto">
+                    <a:xfrm>
+                      <a:off x="0" y="0"/>
+                      <a:ext cx="3571984" cy="4784543"/>
+                    </a:xfrm>
+                    <a:prstGeom prst="rect">
+                      <a:avLst/>
+                    </a:prstGeom>
+                    <a:noFill/>
+                    <a:ln>
+                      <a:noFill/>
+                    </a:ln>
+                  </pic:spPr>
+                </pic:pic>
+              </a:graphicData>
+            </a:graphic>
+          </wp:inline>
+        </w:drawing>
+      </w:r>
+    </w:p>
+    <w:p>
+      <w:pPr>
+        <w:pStyle w:val="a6"/>
+        <w:ind w:left="1320"/>
+        <w:rPr>
+          <w:rFonts w:hint="eastAsia"/>
+          <w:sz w:val="24"/>
+        </w:rPr>
+      </w:pPr>
+      <w:r>
+        <w:rPr>
+          <w:rFonts w:hint="eastAsia"/>
+          <w:sz w:val="24"/>
+        </w:rPr>
+        <w:lastRenderedPageBreak/>
+        <w:t xml:space="preserve">네트워크 구조는 위 사진과 같다. 기본 YOLOv8 네트워크 구조에 Backbone의 </w:t>
+      </w:r>
+      <w:r>
+        <w:rPr>
+          <w:sz w:val="24"/>
+        </w:rPr>
+        <w:t xml:space="preserve">160 × 160 크기의 작은 </w:t>
+      </w:r>
+      <w:r>
+        <w:rPr>
+          <w:rFonts w:hint="eastAsia"/>
+          <w:sz w:val="24"/>
+        </w:rPr>
+        <w:t xml:space="preserve">소형 객체 </w:t>
+      </w:r>
+      <w:r>
+        <w:rPr>
+          <w:sz w:val="24"/>
+        </w:rPr>
+        <w:t>레이어(빨간색</w:t>
+      </w:r>
+      <w:r>
+        <w:rPr>
+          <w:rFonts w:hint="eastAsia"/>
+          <w:sz w:val="24"/>
+        </w:rPr>
+        <w:t>으로 그려 놓은 곳</w:t>
+      </w:r>
+      <w:r>
+        <w:rPr>
+          <w:sz w:val="24"/>
+        </w:rPr>
+        <w:t xml:space="preserve">)를 </w:t>
+      </w:r>
+      <w:r>
+        <w:rPr>
+          <w:rFonts w:hint="eastAsia"/>
+          <w:sz w:val="24"/>
+        </w:rPr>
+        <w:t>Neck</w:t>
+      </w:r>
+      <w:r>
+        <w:rPr>
+          <w:sz w:val="24"/>
+        </w:rPr>
+        <w:t>에 추가하</w:t>
+      </w:r>
+      <w:r>
+        <w:rPr>
+          <w:rFonts w:hint="eastAsia"/>
+          <w:sz w:val="24"/>
+        </w:rPr>
+        <w:t>여</w:t>
+      </w:r>
+      <w:r>
+        <w:rPr>
+          <w:sz w:val="24"/>
+        </w:rPr>
+        <w:t xml:space="preserve"> 성능을 </w:t>
+      </w:r>
+      <w:r>
+        <w:rPr>
+          <w:rFonts w:hint="eastAsia"/>
+          <w:sz w:val="24"/>
+        </w:rPr>
+        <w:t>개선</w:t>
+      </w:r>
+      <w:r>
+        <w:rPr>
+          <w:rFonts w:hint="eastAsia"/>
+          <w:sz w:val="24"/>
+        </w:rPr>
+        <w:t xml:space="preserve">하며 </w:t>
+      </w:r>
+      <w:proofErr w:type="spellStart"/>
+      <w:r>
+        <w:rPr>
+          <w:rFonts w:hint="eastAsia"/>
+          <w:sz w:val="24"/>
+        </w:rPr>
+        <w:t>연산량과</w:t>
+      </w:r>
+      <w:proofErr w:type="spellEnd"/>
+      <w:r>
+        <w:rPr>
+          <w:rFonts w:hint="eastAsia"/>
+          <w:sz w:val="24"/>
+        </w:rPr>
+        <w:t xml:space="preserve"> 파라미터 수를 줄이기 위해 Neck부분의 Conv 레이어를 Ghost Conv 레이어로 수정하여 실험을</w:t>
+      </w:r>
+      <w:r>
+        <w:rPr>
+          <w:rFonts w:hint="eastAsia"/>
+          <w:sz w:val="24"/>
+        </w:rPr>
+        <w:t xml:space="preserve"> 진행하는 전략을 세웠다.</w:t>
+      </w:r>
+    </w:p>
+    <w:p>
+      <w:pPr>
+        <w:rPr>
+          <w:rFonts w:hint="eastAsia"/>
+        </w:rPr>
+      </w:pPr>
+    </w:p>
+    <w:p>
+      <w:pPr>
+        <w:pStyle w:val="a6"/>
+        <w:numPr>
+          <w:ilvl w:val="0"/>
+          <w:numId w:val="1"/>
+        </w:numPr>
+        <w:rPr>
+          <w:sz w:val="40"/>
+          <w:szCs w:val="40"/>
+        </w:rPr>
+      </w:pPr>
+      <w:r>
+        <w:rPr>
+          <w:rFonts w:hint="eastAsia"/>
+          <w:sz w:val="40"/>
+          <w:szCs w:val="40"/>
+        </w:rPr>
+        <w:t>실험 세팅</w:t>
+      </w:r>
+    </w:p>
+    <w:p>
+      <w:pPr>
+        <w:pStyle w:val="a6"/>
+        <w:numPr>
+          <w:ilvl w:val="1"/>
+          <w:numId w:val="1"/>
+        </w:numPr>
+        <w:rPr>
+          <w:sz w:val="30"/>
+          <w:szCs w:val="30"/>
+        </w:rPr>
+      </w:pPr>
+      <w:r>
+        <w:rPr>
+          <w:rFonts w:hint="eastAsia"/>
+          <w:sz w:val="30"/>
+          <w:szCs w:val="30"/>
+        </w:rPr>
+        <w:t>모델 구조</w:t>
+      </w:r>
+    </w:p>
+    <w:p>
+      <w:pPr>
+        <w:pStyle w:val="a6"/>
+        <w:ind w:left="1320"/>
+        <w:rPr>
+          <w:rFonts w:hint="eastAsia"/>
+          <w:sz w:val="30"/>
+          <w:szCs w:val="30"/>
+        </w:rPr>
+      </w:pPr>
+      <w:r>
+        <w:rPr>
+          <w:rFonts w:hint="eastAsia"/>
+          <w:noProof/>
+          <w:sz w:val="30"/>
+          <w:szCs w:val="30"/>
+        </w:rPr>
+        <w:drawing>
+          <wp:inline distT="0" distB="0" distL="0" distR="0" wp14:anchorId="5FA6DB01" wp14:editId="2287B61E">
+            <wp:extent cx="4592249" cy="6070600"/>
+            <wp:effectExtent l="0" t="0" r="0" b="6350"/>
+            <wp:docPr id="1817957640" name="그림 4"/>
+            <wp:cNvGraphicFramePr>
+              <a:graphicFrameLocks xmlns:a="http://schemas.openxmlformats.org/drawingml/2006/main" noChangeAspect="1"/>
+            </wp:cNvGraphicFramePr>
+            <a:graphic xmlns:a="http://schemas.openxmlformats.org/drawingml/2006/main">
+              <a:graphicData uri="http://schemas.openxmlformats.org/drawingml/2006/picture">
+                <pic:pic xmlns:pic="http://schemas.openxmlformats.org/drawingml/2006/picture">
+                  <pic:nvPicPr>
+                    <pic:cNvPr id="0" name="Picture 13"/>
+                    <pic:cNvPicPr>
+                      <a:picLocks noChangeAspect="1" noChangeArrowheads="1"/>
+                    </pic:cNvPicPr>
+                  </pic:nvPicPr>
+                  <pic:blipFill>
+                    <a:blip r:embed="rId11">
+                      <a:extLst>
+                        <a:ext uri="{28A0092B-C50C-407E-A947-70E740481C1C}">
+                          <a14:useLocalDpi xmlns:a14="http://schemas.microsoft.com/office/drawing/2010/main" val="0"/>
+                        </a:ext>
+                      </a:extLst>
+                    </a:blip>
+                    <a:srcRect/>
+                    <a:stretch>
+                      <a:fillRect/>
+                    </a:stretch>
+                  </pic:blipFill>
+                  <pic:spPr bwMode="auto">
+                    <a:xfrm>
+                      <a:off x="0" y="0"/>
+                      <a:ext cx="4597606" cy="6077681"/>
+                    </a:xfrm>
+                    <a:prstGeom prst="rect">
+                      <a:avLst/>
+                    </a:prstGeom>
+                    <a:noFill/>
+                    <a:ln>
+                      <a:noFill/>
+                    </a:ln>
+                  </pic:spPr>
+                </pic:pic>
+              </a:graphicData>
+            </a:graphic>
+          </wp:inline>
+        </w:drawing>
+      </w:r>
+    </w:p>
+    <w:p>
+      <w:pPr>
+        <w:pStyle w:val="a6"/>
+        <w:numPr>
+          <w:ilvl w:val="1"/>
+          <w:numId w:val="1"/>
+        </w:numPr>
+        <w:rPr>
+          <w:sz w:val="40"/>
+          <w:szCs w:val="40"/>
+        </w:rPr>
+      </w:pPr>
+      <w:r>
+        <w:rPr>
+          <w:rFonts w:hint="eastAsia"/>
+          <w:sz w:val="30"/>
+          <w:szCs w:val="30"/>
+        </w:rPr>
+        <w:lastRenderedPageBreak/>
+        <w:t>구조 설명</w:t>
+      </w:r>
+    </w:p>
+    <w:p>
+      <w:pPr>
+        <w:ind w:left="1320"/>
+        <w:rPr>
+          <w:sz w:val="24"/>
+        </w:rPr>
+      </w:pPr>
+      <w:r>
+        <w:rPr>
+          <w:rFonts w:hint="eastAsia"/>
+          <w:sz w:val="24"/>
+        </w:rPr>
+        <w:t>기본 YOLOv8s 모델의 Inference time이 16ms 후반이기 때문에 많은 경량화보다는 Neck에 Layer를 추가하고 C3Ghost와 Ghost Convolution을 진행하는 방식으로 네트워크를 수정했다.</w:t>
+      </w:r>
+    </w:p>
+    <w:p>
+      <w:pPr>
+        <w:ind w:left="1320"/>
+        <w:rPr>
+          <w:rFonts w:hint="eastAsia"/>
+          <w:sz w:val="24"/>
+        </w:rPr>
+      </w:pPr>
+      <w:r>
+        <w:rPr>
+          <w:rFonts w:hint="eastAsia"/>
+          <w:sz w:val="24"/>
+        </w:rPr>
+        <w:t xml:space="preserve">Backbone에서는 Ghost Convolution은 Convolution보다 더 좋은 Feature 특성을 추출하는 것은 아니기 때문에 기존의 Convolution으로 유지한다. </w:t>
+      </w:r>
+      <w:r>
+        <w:rPr>
+          <w:rFonts w:hint="eastAsia"/>
+          <w:sz w:val="24"/>
+        </w:rPr>
+        <w:t xml:space="preserve">기존 YOLOv8s 네트워크에서 소형 객체를 탐지하는 P3(80x80)부분의 특성을 보강하기 위하여 새로운 P2(160x160) 레이어를 쌓아 더 작은 소형 객체의 특성을 추가해준다. 즉, </w:t>
+      </w:r>
+      <w:r>
+        <w:rPr>
+          <w:rFonts w:hint="eastAsia"/>
+          <w:sz w:val="24"/>
+        </w:rPr>
+        <w:t xml:space="preserve">Neck에서 </w:t>
+      </w:r>
+      <w:r>
+        <w:rPr>
+          <w:rFonts w:hint="eastAsia"/>
+          <w:sz w:val="24"/>
+        </w:rPr>
+        <w:t xml:space="preserve">160x160 Layer까지 정보를 담아서 특성을 추출하기 때문에 </w:t>
+      </w:r>
+      <w:r>
+        <w:rPr>
+          <w:rFonts w:hint="eastAsia"/>
+          <w:sz w:val="24"/>
+        </w:rPr>
+        <w:t xml:space="preserve">160x160의 정보를 Ghost Convolution한 feature 특성을 </w:t>
+      </w:r>
+      <w:r>
+        <w:rPr>
+          <w:rFonts w:hint="eastAsia"/>
+          <w:sz w:val="24"/>
+        </w:rPr>
+        <w:t>P3 Layer에</w:t>
+      </w:r>
+      <w:r>
+        <w:rPr>
+          <w:rFonts w:hint="eastAsia"/>
+          <w:sz w:val="24"/>
+        </w:rPr>
+        <w:t xml:space="preserve"> 함께 전달되어 소형 객체에서의 약한 탐지 기능을 보강한다.</w:t>
+      </w:r>
+    </w:p>
+    <w:p>
+      <w:pPr>
+        <w:rPr>
+          <w:rFonts w:hint="eastAsia"/>
+          <w:sz w:val="40"/>
+          <w:szCs w:val="40"/>
+        </w:rPr>
+      </w:pPr>
+    </w:p>
+    <w:p>
+      <w:pPr>
+        <w:pStyle w:val="a6"/>
+        <w:numPr>
+          <w:ilvl w:val="0"/>
+          <w:numId w:val="1"/>
+        </w:numPr>
+        <w:rPr>
+          <w:sz w:val="40"/>
+          <w:szCs w:val="40"/>
+        </w:rPr>
+      </w:pPr>
+      <w:r>
+        <w:rPr>
+          <w:rFonts w:hint="eastAsia"/>
+          <w:sz w:val="40"/>
+          <w:szCs w:val="40"/>
+        </w:rPr>
+        <w:t>실험</w:t>
+      </w:r>
+      <w:r>
+        <w:rPr>
+          <w:rFonts w:hint="eastAsia"/>
+          <w:sz w:val="40"/>
+          <w:szCs w:val="40"/>
+        </w:rPr>
+        <w:t xml:space="preserve"> </w:t>
+      </w:r>
+      <w:r>
+        <w:rPr>
+          <w:rFonts w:hint="eastAsia"/>
+          <w:sz w:val="40"/>
+          <w:szCs w:val="40"/>
+        </w:rPr>
+        <w:t>결과</w:t>
+      </w:r>
+    </w:p>
+    <w:p>
+      <w:pPr>
+        <w:pStyle w:val="a6"/>
+        <w:numPr>
+          <w:ilvl w:val="1"/>
+          <w:numId w:val="1"/>
+        </w:numPr>
+        <w:rPr>
+          <w:sz w:val="30"/>
+          <w:szCs w:val="30"/>
+        </w:rPr>
+      </w:pPr>
+      <w:r>
+        <w:rPr>
+          <w:rFonts w:hint="eastAsia"/>
+          <w:sz w:val="30"/>
+          <w:szCs w:val="30"/>
+        </w:rPr>
+        <w:t xml:space="preserve">Model </w:t>
+      </w:r>
+      <w:r>
+        <w:rPr>
+          <w:rFonts w:hint="eastAsia"/>
+          <w:sz w:val="30"/>
+          <w:szCs w:val="30"/>
+        </w:rPr>
+        <w:t>information</w:t>
+      </w:r>
+    </w:p>
+    <w:tbl>
+      <w:tblPr>
+        <w:tblStyle w:val="aa"/>
+        <w:tblW w:w="0" w:type="auto"/>
+        <w:tblLook w:val="04A0" w:firstRow="1" w:lastRow="0" w:firstColumn="1" w:lastColumn="0" w:noHBand="0" w:noVBand="1"/>
+      </w:tblPr>
+      <w:tblGrid>
+        <w:gridCol w:w="1885"/>
+        <w:gridCol w:w="1782"/>
+        <w:gridCol w:w="1783"/>
+        <w:gridCol w:w="1783"/>
+        <w:gridCol w:w="1783"/>
+      </w:tblGrid>
+      <w:tr>
+        <w:tc>
+          <w:tcPr>
+            <w:tcW w:w="1885" w:type="dxa"/>
+            <w:shd w:val="clear" w:color="auto" w:fill="FFFF00"/>
+          </w:tcPr>
+          <w:p>
+            <w:pPr>
+              <w:jc w:val="center"/>
+              <w:rPr>
+                <w:sz w:val="20"/>
+                <w:szCs w:val="20"/>
+              </w:rPr>
+            </w:pPr>
+            <w:r>
+              <w:rPr>
+                <w:rFonts w:hint="eastAsia"/>
+                <w:sz w:val="20"/>
+                <w:szCs w:val="20"/>
+              </w:rPr>
+              <w:t>모델명</w:t>
+            </w:r>
+          </w:p>
+        </w:tc>
+        <w:tc>
+          <w:tcPr>
+            <w:tcW w:w="1782" w:type="dxa"/>
+            <w:shd w:val="clear" w:color="auto" w:fill="FFFF00"/>
+          </w:tcPr>
+          <w:p>
+            <w:pPr>
+              <w:jc w:val="center"/>
+              <w:rPr>
+                <w:sz w:val="20"/>
+                <w:szCs w:val="20"/>
+              </w:rPr>
+            </w:pPr>
+            <w:r>
+              <w:rPr>
+                <w:rFonts w:hint="eastAsia"/>
+                <w:sz w:val="20"/>
+                <w:szCs w:val="20"/>
+              </w:rPr>
+              <w:t>Layer 수</w:t>
+            </w:r>
+          </w:p>
+        </w:tc>
+        <w:tc>
+          <w:tcPr>
+            <w:tcW w:w="1783" w:type="dxa"/>
+            <w:shd w:val="clear" w:color="auto" w:fill="FFFF00"/>
+          </w:tcPr>
+          <w:p>
+            <w:pPr>
+              <w:jc w:val="center"/>
+              <w:rPr>
+                <w:sz w:val="20"/>
+                <w:szCs w:val="20"/>
+              </w:rPr>
+            </w:pPr>
+            <w:r>
+              <w:rPr>
+                <w:rFonts w:hint="eastAsia"/>
+                <w:sz w:val="20"/>
+                <w:szCs w:val="20"/>
+              </w:rPr>
+              <w:t>Parameters</w:t>
+            </w:r>
+          </w:p>
+        </w:tc>
+        <w:tc>
+          <w:tcPr>
+            <w:tcW w:w="1783" w:type="dxa"/>
+            <w:shd w:val="clear" w:color="auto" w:fill="FFFF00"/>
+          </w:tcPr>
+          <w:p>
+            <w:pPr>
+              <w:jc w:val="center"/>
+              <w:rPr>
+                <w:sz w:val="20"/>
+                <w:szCs w:val="20"/>
+              </w:rPr>
+            </w:pPr>
+            <w:r>
+              <w:rPr>
+                <w:rFonts w:hint="eastAsia"/>
+                <w:sz w:val="20"/>
+                <w:szCs w:val="20"/>
+              </w:rPr>
+              <w:t>GFLOPs</w:t>
+            </w:r>
+          </w:p>
+        </w:tc>
+        <w:tc>
+          <w:tcPr>
+            <w:tcW w:w="1783" w:type="dxa"/>
+            <w:shd w:val="clear" w:color="auto" w:fill="FFFF00"/>
+          </w:tcPr>
+          <w:p>
+            <w:pPr>
+              <w:jc w:val="center"/>
+              <w:rPr>
+                <w:sz w:val="20"/>
+                <w:szCs w:val="20"/>
+              </w:rPr>
+            </w:pPr>
+            <w:proofErr w:type="spellStart"/>
+            <w:r>
+              <w:rPr>
+                <w:rFonts w:hint="eastAsia"/>
+                <w:sz w:val="20"/>
+                <w:szCs w:val="20"/>
+              </w:rPr>
+              <w:t>mAP</w:t>
+            </w:r>
+            <w:proofErr w:type="spellEnd"/>
+          </w:p>
+        </w:tc>
+      </w:tr>
+      <w:tr>
+        <w:tc>
+          <w:tcPr>
+            <w:tcW w:w="1885" w:type="dxa"/>
+          </w:tcPr>
+          <w:p>
+            <w:pPr>
+              <w:jc w:val="center"/>
+              <w:rPr>
+                <w:rFonts w:hint="eastAsia"/>
+                <w:sz w:val="20"/>
+                <w:szCs w:val="20"/>
+              </w:rPr>
+            </w:pPr>
+            <w:r>
+              <w:rPr>
+                <w:rFonts w:hint="eastAsia"/>
+                <w:sz w:val="20"/>
+                <w:szCs w:val="20"/>
+              </w:rPr>
+              <w:t>v8s_org_100ep</w:t>
+            </w:r>
+          </w:p>
+        </w:tc>
+        <w:tc>
+          <w:tcPr>
+            <w:tcW w:w="1782" w:type="dxa"/>
+          </w:tcPr>
+          <w:p>
+            <w:pPr>
+              <w:jc w:val="center"/>
+              <w:rPr>
+                <w:sz w:val="20"/>
+                <w:szCs w:val="20"/>
+              </w:rPr>
+            </w:pPr>
+            <w:r>
+              <w:rPr>
+                <w:rFonts w:hint="eastAsia"/>
+                <w:sz w:val="20"/>
+                <w:szCs w:val="20"/>
+              </w:rPr>
+              <w:t>168</w:t>
+            </w:r>
+          </w:p>
+        </w:tc>
+        <w:tc>
+          <w:tcPr>
+            <w:tcW w:w="1783" w:type="dxa"/>
+          </w:tcPr>
+          <w:p>
+            <w:pPr>
+              <w:jc w:val="center"/>
+              <w:rPr>
+                <w:sz w:val="20"/>
+                <w:szCs w:val="20"/>
+              </w:rPr>
+            </w:pPr>
+            <w:r>
+              <w:rPr>
+                <w:sz w:val="20"/>
+                <w:szCs w:val="20"/>
+              </w:rPr>
+              <w:t>11,127,906</w:t>
+            </w:r>
+          </w:p>
+        </w:tc>
+        <w:tc>
+          <w:tcPr>
+            <w:tcW w:w="1783" w:type="dxa"/>
+          </w:tcPr>
+          <w:p>
+            <w:pPr>
+              <w:jc w:val="center"/>
+              <w:rPr>
+                <w:sz w:val="20"/>
+                <w:szCs w:val="20"/>
+              </w:rPr>
+            </w:pPr>
+            <w:r>
+              <w:rPr>
+                <w:rFonts w:hint="eastAsia"/>
+                <w:sz w:val="20"/>
+                <w:szCs w:val="20"/>
+              </w:rPr>
+              <w:t>28.</w:t>
+            </w:r>
+            <w:r>
+              <w:rPr>
+                <w:rFonts w:hint="eastAsia"/>
+                <w:sz w:val="20"/>
+                <w:szCs w:val="20"/>
+              </w:rPr>
+              <w:t>4</w:t>
+            </w:r>
+          </w:p>
+        </w:tc>
+        <w:tc>
+          <w:tcPr>
+            <w:tcW w:w="1783" w:type="dxa"/>
+          </w:tcPr>
+          <w:p>
+            <w:pPr>
+              <w:jc w:val="center"/>
+              <w:rPr>
+                <w:sz w:val="20"/>
+                <w:szCs w:val="20"/>
+              </w:rPr>
+            </w:pPr>
+            <w:r>
+              <w:rPr>
+                <w:rFonts w:hint="eastAsia"/>
+                <w:sz w:val="20"/>
+                <w:szCs w:val="20"/>
+              </w:rPr>
+              <w:t>0.60</w:t>
+            </w:r>
+            <w:r>
+              <w:rPr>
+                <w:rFonts w:hint="eastAsia"/>
+                <w:sz w:val="20"/>
+                <w:szCs w:val="20"/>
+              </w:rPr>
+              <w:t>5</w:t>
+            </w:r>
+          </w:p>
+        </w:tc>
+      </w:tr>
+    </w:tbl>
+    <w:p>
+      <w:pPr>
+        <w:rPr>
+          <w:sz w:val="40"/>
+          <w:szCs w:val="40"/>
+        </w:rPr>
+      </w:pPr>
+      <w:r>
+        <w:rPr>
+          <w:sz w:val="40"/>
+          <w:szCs w:val="40"/>
+        </w:rPr>
+        <w:drawing>
+          <wp:inline distT="0" distB="0" distL="0" distR="0" wp14:anchorId="33CAC724" wp14:editId="5D3D6009">
+            <wp:extent cx="3898725" cy="1080000"/>
+            <wp:effectExtent l="0" t="0" r="6985" b="6350"/>
+            <wp:docPr id="1479295" name="그림 1" descr="텍스트, 스크린샷, 폰트, 블랙이(가) 표시된 사진&#10;&#10;자동 생성된 설명"/>
+            <wp:cNvGraphicFramePr>
+              <a:graphicFrameLocks xmlns:a="http://schemas.openxmlformats.org/drawingml/2006/main" noChangeAspect="1"/>
+            </wp:cNvGraphicFramePr>
+            <a:graphic xmlns:a="http://schemas.openxmlformats.org/drawingml/2006/main">
+              <a:graphicData uri="http://schemas.openxmlformats.org/drawingml/2006/picture">
+                <pic:pic xmlns:pic="http://schemas.openxmlformats.org/drawingml/2006/picture">
+                  <pic:nvPicPr>
+                    <pic:cNvPr id="1479295" name="그림 1" descr="텍스트, 스크린샷, 폰트, 블랙이(가) 표시된 사진&#10;&#10;자동 생성된 설명"/>
+                    <pic:cNvPicPr/>
+                  </pic:nvPicPr>
+                  <pic:blipFill>
+                    <a:blip r:embed="rId12"/>
+                    <a:stretch>
+                      <a:fillRect/>
+                    </a:stretch>
+                  </pic:blipFill>
+                  <pic:spPr>
+                    <a:xfrm>
+                      <a:off x="0" y="0"/>
+                      <a:ext cx="3898725" cy="1080000"/>
+                    </a:xfrm>
+                    <a:prstGeom prst="rect">
+                      <a:avLst/>
+                    </a:prstGeom>
+                  </pic:spPr>
+                </pic:pic>
+              </a:graphicData>
+            </a:graphic>
+          </wp:inline>
+        </w:drawing>
+      </w:r>
+    </w:p>
+    <w:tbl>
+      <w:tblPr>
+        <w:tblStyle w:val="aa"/>
+        <w:tblW w:w="0" w:type="auto"/>
+        <w:tblLook w:val="04A0" w:firstRow="1" w:lastRow="0" w:firstColumn="1" w:lastColumn="0" w:noHBand="0" w:noVBand="1"/>
+      </w:tblPr>
+      <w:tblGrid>
+        <w:gridCol w:w="1909"/>
+        <w:gridCol w:w="1775"/>
+        <w:gridCol w:w="1779"/>
+        <w:gridCol w:w="1777"/>
+        <w:gridCol w:w="1776"/>
+      </w:tblGrid>
+      <w:tr>
+        <w:tc>
+          <w:tcPr>
+            <w:tcW w:w="1885" w:type="dxa"/>
+            <w:shd w:val="clear" w:color="auto" w:fill="FFFF00"/>
+          </w:tcPr>
+          <w:p>
+            <w:pPr>
+              <w:jc w:val="center"/>
+              <w:rPr>
+                <w:sz w:val="20"/>
+                <w:szCs w:val="20"/>
+              </w:rPr>
+            </w:pPr>
+            <w:r>
+              <w:rPr>
+                <w:rFonts w:hint="eastAsia"/>
+                <w:sz w:val="20"/>
+                <w:szCs w:val="20"/>
+              </w:rPr>
+              <w:t>모델명</w:t>
+            </w:r>
+          </w:p>
+        </w:tc>
+        <w:tc>
+          <w:tcPr>
+            <w:tcW w:w="1782" w:type="dxa"/>
+            <w:shd w:val="clear" w:color="auto" w:fill="FFFF00"/>
+          </w:tcPr>
+          <w:p>
+            <w:pPr>
+              <w:jc w:val="center"/>
+              <w:rPr>
+                <w:sz w:val="20"/>
+                <w:szCs w:val="20"/>
+              </w:rPr>
+            </w:pPr>
+            <w:r>
+              <w:rPr>
+                <w:rFonts w:hint="eastAsia"/>
+                <w:sz w:val="20"/>
+                <w:szCs w:val="20"/>
+              </w:rPr>
+              <w:t>Layer 수</w:t>
+            </w:r>
+          </w:p>
+        </w:tc>
+        <w:tc>
+          <w:tcPr>
+            <w:tcW w:w="1783" w:type="dxa"/>
+            <w:shd w:val="clear" w:color="auto" w:fill="FFFF00"/>
+          </w:tcPr>
+          <w:p>
+            <w:pPr>
+              <w:jc w:val="center"/>
+              <w:rPr>
+                <w:sz w:val="20"/>
+                <w:szCs w:val="20"/>
+              </w:rPr>
+            </w:pPr>
+            <w:r>
+              <w:rPr>
+                <w:rFonts w:hint="eastAsia"/>
+                <w:sz w:val="20"/>
+                <w:szCs w:val="20"/>
+              </w:rPr>
+              <w:t>Parameters</w:t>
+            </w:r>
+          </w:p>
+        </w:tc>
+        <w:tc>
+          <w:tcPr>
+            <w:tcW w:w="1783" w:type="dxa"/>
+            <w:shd w:val="clear" w:color="auto" w:fill="FFFF00"/>
+          </w:tcPr>
+          <w:p>
+            <w:pPr>
+              <w:jc w:val="center"/>
+              <w:rPr>
+                <w:sz w:val="20"/>
+                <w:szCs w:val="20"/>
+              </w:rPr>
+            </w:pPr>
+            <w:r>
+              <w:rPr>
+                <w:rFonts w:hint="eastAsia"/>
+                <w:sz w:val="20"/>
+                <w:szCs w:val="20"/>
+              </w:rPr>
+              <w:t>GFLOPs</w:t>
+            </w:r>
+          </w:p>
+        </w:tc>
+        <w:tc>
+          <w:tcPr>
+            <w:tcW w:w="1783" w:type="dxa"/>
+            <w:shd w:val="clear" w:color="auto" w:fill="FFFF00"/>
+          </w:tcPr>
+          <w:p>
+            <w:pPr>
+              <w:jc w:val="center"/>
+              <w:rPr>
+                <w:sz w:val="20"/>
+                <w:szCs w:val="20"/>
+              </w:rPr>
+            </w:pPr>
+            <w:proofErr w:type="spellStart"/>
+            <w:r>
+              <w:rPr>
+                <w:rFonts w:hint="eastAsia"/>
+                <w:sz w:val="20"/>
+                <w:szCs w:val="20"/>
+              </w:rPr>
+              <w:t>mAP</w:t>
+            </w:r>
+            <w:proofErr w:type="spellEnd"/>
+          </w:p>
+        </w:tc>
+      </w:tr>
+      <w:tr>
+        <w:tc>
+          <w:tcPr>
+            <w:tcW w:w="1885" w:type="dxa"/>
+          </w:tcPr>
+          <w:p>
+            <w:pPr>
+              <w:jc w:val="center"/>
+              <w:rPr>
+                <w:rFonts w:hint="eastAsia"/>
+                <w:sz w:val="20"/>
+                <w:szCs w:val="20"/>
+              </w:rPr>
+            </w:pPr>
+            <w:r>
+              <w:rPr>
+                <w:rFonts w:hint="eastAsia"/>
+                <w:sz w:val="20"/>
+                <w:szCs w:val="20"/>
+              </w:rPr>
+              <w:t>v8s_ghost_c3ghost</w:t>
+            </w:r>
+          </w:p>
+        </w:tc>
+        <w:tc>
+          <w:tcPr>
+            <w:tcW w:w="1782" w:type="dxa"/>
+          </w:tcPr>
+          <w:p>
+            <w:pPr>
+              <w:jc w:val="center"/>
+              <w:rPr>
+                <w:rFonts w:hint="eastAsia"/>
+                <w:sz w:val="20"/>
+                <w:szCs w:val="20"/>
+              </w:rPr>
+            </w:pPr>
+            <w:r>
+              <w:rPr>
+                <w:rFonts w:hint="eastAsia"/>
+                <w:sz w:val="20"/>
+                <w:szCs w:val="20"/>
+              </w:rPr>
+              <w:t>269</w:t>
+            </w:r>
+          </w:p>
+        </w:tc>
+        <w:tc>
+          <w:tcPr>
+            <w:tcW w:w="1783" w:type="dxa"/>
+          </w:tcPr>
+          <w:p>
+            <w:pPr>
+              <w:jc w:val="center"/>
+              <w:rPr>
+                <w:sz w:val="20"/>
+                <w:szCs w:val="20"/>
+              </w:rPr>
+            </w:pPr>
+            <w:r>
+              <w:rPr>
+                <w:sz w:val="20"/>
+                <w:szCs w:val="20"/>
+              </w:rPr>
+              <w:t>9,443,842</w:t>
+            </w:r>
+          </w:p>
+        </w:tc>
+        <w:tc>
+          <w:tcPr>
+            <w:tcW w:w="1783" w:type="dxa"/>
+          </w:tcPr>
+          <w:p>
+            <w:pPr>
+              <w:jc w:val="center"/>
+              <w:rPr>
+                <w:rFonts w:hint="eastAsia"/>
+                <w:sz w:val="20"/>
+                <w:szCs w:val="20"/>
+              </w:rPr>
+            </w:pPr>
+            <w:r>
+              <w:rPr>
+                <w:rFonts w:hint="eastAsia"/>
+                <w:sz w:val="20"/>
+                <w:szCs w:val="20"/>
+              </w:rPr>
+              <w:t>27.7</w:t>
+            </w:r>
+          </w:p>
+        </w:tc>
+        <w:tc>
+          <w:tcPr>
+            <w:tcW w:w="1783" w:type="dxa"/>
+          </w:tcPr>
+          <w:p>
+            <w:pPr>
+              <w:jc w:val="center"/>
+              <w:rPr>
+                <w:rFonts w:hint="eastAsia"/>
+                <w:sz w:val="20"/>
+                <w:szCs w:val="20"/>
+              </w:rPr>
+            </w:pPr>
+            <w:r>
+              <w:rPr>
+                <w:rFonts w:hint="eastAsia"/>
+                <w:sz w:val="20"/>
+                <w:szCs w:val="20"/>
+              </w:rPr>
+              <w:t>0.649</w:t>
+            </w:r>
+          </w:p>
+        </w:tc>
+      </w:tr>
+    </w:tbl>
+    <w:p>
+      <w:pPr>
+        <w:rPr>
+          <w:sz w:val="30"/>
+          <w:szCs w:val="30"/>
+        </w:rPr>
+      </w:pPr>
+      <w:r>
+        <w:drawing>
+          <wp:inline distT="0" distB="0" distL="0" distR="0" wp14:anchorId="45FEFC5C" wp14:editId="2E74CC75">
+            <wp:extent cx="3970359" cy="1080000"/>
+            <wp:effectExtent l="0" t="0" r="0" b="6350"/>
+            <wp:docPr id="685235681" name="그림 1" descr="텍스트, 스크린샷, 블랙, 폰트이(가) 표시된 사진&#10;&#10;자동 생성된 설명"/>
+            <wp:cNvGraphicFramePr>
+              <a:graphicFrameLocks xmlns:a="http://schemas.openxmlformats.org/drawingml/2006/main" noChangeAspect="1"/>
+            </wp:cNvGraphicFramePr>
+            <a:graphic xmlns:a="http://schemas.openxmlformats.org/drawingml/2006/main">
+              <a:graphicData uri="http://schemas.openxmlformats.org/drawingml/2006/picture">
+                <pic:pic xmlns:pic="http://schemas.openxmlformats.org/drawingml/2006/picture">
+                  <pic:nvPicPr>
+                    <pic:cNvPr id="685235681" name="그림 1" descr="텍스트, 스크린샷, 블랙, 폰트이(가) 표시된 사진&#10;&#10;자동 생성된 설명"/>
+                    <pic:cNvPicPr/>
+                  </pic:nvPicPr>
+                  <pic:blipFill>
+                    <a:blip r:embed="rId13"/>
+                    <a:stretch>
+                      <a:fillRect/>
+                    </a:stretch>
+                  </pic:blipFill>
+                  <pic:spPr>
+                    <a:xfrm>
+                      <a:off x="0" y="0"/>
+                      <a:ext cx="3970359" cy="1080000"/>
+                    </a:xfrm>
+                    <a:prstGeom prst="rect">
+                      <a:avLst/>
+                    </a:prstGeom>
+                  </pic:spPr>
+                </pic:pic>
+              </a:graphicData>
+            </a:graphic>
+          </wp:inline>
+        </w:drawing>
+      </w:r>
+    </w:p>
+    <w:p>
+      <w:pPr>
+        <w:rPr>
+          <w:rFonts w:hint="eastAsia"/>
+          <w:sz w:val="30"/>
+          <w:szCs w:val="30"/>
+        </w:rPr>
+      </w:pPr>
+    </w:p>
+    <w:p>
+      <w:pPr>
+        <w:pStyle w:val="a6"/>
+        <w:numPr>
+          <w:ilvl w:val="1"/>
+          <w:numId w:val="1"/>
+        </w:numPr>
+        <w:rPr>
+          <w:sz w:val="30"/>
+          <w:szCs w:val="30"/>
+        </w:rPr>
+      </w:pPr>
+      <w:r>
+        <w:rPr>
+          <w:sz w:val="30"/>
+          <w:szCs w:val="30"/>
+        </w:rPr>
+        <w:lastRenderedPageBreak/>
+        <w:t>성능 측정</w:t>
+      </w:r>
+    </w:p>
+    <w:p>
+      <w:pPr>
+        <w:pStyle w:val="a6"/>
+        <w:numPr>
+          <w:ilvl w:val="2"/>
+          <w:numId w:val="1"/>
+        </w:numPr>
+        <w:rPr>
+          <w:sz w:val="30"/>
+          <w:szCs w:val="30"/>
+        </w:rPr>
+      </w:pPr>
+      <w:proofErr w:type="spellStart"/>
+      <w:r>
+        <w:rPr>
+          <w:rFonts w:hint="eastAsia"/>
+          <w:sz w:val="30"/>
+          <w:szCs w:val="30"/>
+        </w:rPr>
+        <w:t>mAP</w:t>
+      </w:r>
+      <w:proofErr w:type="spellEnd"/>
+    </w:p>
+    <w:p>
+      <w:pPr>
+        <w:pStyle w:val="a6"/>
+        <w:numPr>
+          <w:ilvl w:val="3"/>
+          <w:numId w:val="1"/>
+        </w:numPr>
+        <w:rPr>
+          <w:sz w:val="24"/>
+        </w:rPr>
+      </w:pPr>
+      <w:r>
+        <w:rPr>
+          <w:rFonts w:hint="eastAsia"/>
+          <w:sz w:val="24"/>
+        </w:rPr>
+        <w:t xml:space="preserve">Ghost Convolution과 C3Ghost block을 적용한 모델의 </w:t>
+      </w:r>
+      <w:proofErr w:type="spellStart"/>
+      <w:r>
+        <w:rPr>
+          <w:rFonts w:hint="eastAsia"/>
+          <w:sz w:val="24"/>
+        </w:rPr>
+        <w:t>mAP</w:t>
+      </w:r>
+      <w:proofErr w:type="spellEnd"/>
+      <w:r>
+        <w:rPr>
+          <w:rFonts w:hint="eastAsia"/>
+          <w:sz w:val="24"/>
+        </w:rPr>
+        <w:t xml:space="preserve">(0.649)가 기본 YOLOv8s 모델의 </w:t>
+      </w:r>
+      <w:proofErr w:type="spellStart"/>
+      <w:r>
+        <w:rPr>
+          <w:rFonts w:hint="eastAsia"/>
+          <w:sz w:val="24"/>
+        </w:rPr>
+        <w:t>mAP</w:t>
+      </w:r>
+      <w:proofErr w:type="spellEnd"/>
+      <w:r>
+        <w:rPr>
+          <w:rFonts w:hint="eastAsia"/>
+          <w:sz w:val="24"/>
+        </w:rPr>
+        <w:t xml:space="preserve">(0.605)보다 성능이 약 7% </w:t>
+      </w:r>
+      <w:proofErr w:type="gramStart"/>
+      <w:r>
+        <w:rPr>
+          <w:rFonts w:hint="eastAsia"/>
+          <w:sz w:val="24"/>
+        </w:rPr>
+        <w:t>증가했다..</w:t>
+      </w:r>
+      <w:proofErr w:type="gramEnd"/>
+    </w:p>
+    <w:p>
+      <w:pPr>
+        <w:pStyle w:val="a6"/>
+        <w:numPr>
+          <w:ilvl w:val="2"/>
+          <w:numId w:val="1"/>
+        </w:numPr>
+        <w:rPr>
+          <w:sz w:val="30"/>
+          <w:szCs w:val="30"/>
+        </w:rPr>
+      </w:pPr>
+      <w:r>
+        <w:rPr>
+          <w:sz w:val="30"/>
+          <w:szCs w:val="30"/>
+        </w:rPr>
+        <w:t>FPS 비교</w:t>
+      </w:r>
+    </w:p>
+    <w:p>
+      <w:pPr>
+        <w:pStyle w:val="a6"/>
+        <w:numPr>
+          <w:ilvl w:val="3"/>
+          <w:numId w:val="1"/>
+        </w:numPr>
+        <w:rPr>
+          <w:sz w:val="24"/>
+        </w:rPr>
+      </w:pPr>
+      <w:r>
+        <w:rPr>
+          <w:rFonts w:hint="eastAsia"/>
+          <w:sz w:val="24"/>
+        </w:rPr>
+        <w:t>Ghost Convolution과 C3Ghost block을 적용한 모델의</w:t>
+      </w:r>
+      <w:r>
+        <w:rPr>
+          <w:rFonts w:hint="eastAsia"/>
+          <w:sz w:val="24"/>
+        </w:rPr>
+        <w:t xml:space="preserve"> FPS(약 50)가 기본 YOLOv8s 모델의 FPS(약 59)보다 약 16% 감소했다.</w:t>
+      </w:r>
+    </w:p>
+    <w:p>
+      <w:pPr>
+        <w:rPr>
+          <w:sz w:val="30"/>
+          <w:szCs w:val="30"/>
+        </w:rPr>
+      </w:pPr>
+    </w:p>
+    <w:p>
+      <w:pPr>
+        <w:pStyle w:val="a6"/>
+        <w:numPr>
+          <w:ilvl w:val="0"/>
+          <w:numId w:val="1"/>
+        </w:numPr>
+        <w:rPr>
+          <w:sz w:val="40"/>
+          <w:szCs w:val="40"/>
+        </w:rPr>
+      </w:pPr>
+      <w:r>
+        <w:rPr>
+          <w:rFonts w:hint="eastAsia"/>
+          <w:sz w:val="40"/>
+          <w:szCs w:val="40"/>
+        </w:rPr>
+        <w:t>결과</w:t>
+      </w:r>
+      <w:r>
+        <w:rPr>
+          <w:rFonts w:hint="eastAsia"/>
+          <w:sz w:val="40"/>
+          <w:szCs w:val="40"/>
+        </w:rPr>
+        <w:t xml:space="preserve"> 및 비교</w:t>
+      </w:r>
+    </w:p>
+    <w:p>
+      <w:pPr>
+        <w:pStyle w:val="a6"/>
+        <w:numPr>
+          <w:ilvl w:val="1"/>
+          <w:numId w:val="1"/>
+        </w:numPr>
+        <w:rPr>
+          <w:sz w:val="30"/>
+          <w:szCs w:val="30"/>
+        </w:rPr>
+      </w:pPr>
+      <w:r>
+        <w:rPr>
+          <w:rFonts w:hint="eastAsia"/>
+          <w:sz w:val="30"/>
+          <w:szCs w:val="30"/>
+        </w:rPr>
+        <w:t>결과</w:t>
+      </w:r>
+    </w:p>
+    <w:p>
+      <w:pPr>
+        <w:pStyle w:val="a6"/>
+        <w:numPr>
+          <w:ilvl w:val="2"/>
+          <w:numId w:val="1"/>
+        </w:numPr>
+        <w:rPr>
+          <w:sz w:val="30"/>
+          <w:szCs w:val="30"/>
+        </w:rPr>
+      </w:pPr>
+      <w:r>
+        <w:rPr>
+          <w:rFonts w:hint="eastAsia"/>
+          <w:sz w:val="30"/>
+          <w:szCs w:val="30"/>
+        </w:rPr>
+        <w:t>전체, 클래스별, confusion matrix</w:t>
+      </w:r>
+    </w:p>
+    <w:p>
+      <w:pPr>
+        <w:pStyle w:val="a6"/>
+        <w:numPr>
+          <w:ilvl w:val="1"/>
+          <w:numId w:val="1"/>
+        </w:numPr>
+        <w:rPr>
+          <w:sz w:val="30"/>
+          <w:szCs w:val="30"/>
+        </w:rPr>
+      </w:pPr>
+      <w:proofErr w:type="gramStart"/>
+      <w:r>
+        <w:rPr>
+          <w:rFonts w:hint="eastAsia"/>
+          <w:sz w:val="30"/>
+          <w:szCs w:val="30"/>
+        </w:rPr>
+        <w:t>비교</w:t>
+      </w:r>
+      <w:r>
+        <w:rPr>
+          <w:rFonts w:hint="eastAsia"/>
+          <w:sz w:val="30"/>
+          <w:szCs w:val="30"/>
+        </w:rPr>
+        <w:t xml:space="preserve"> :</w:t>
+      </w:r>
+      <w:proofErr w:type="gramEnd"/>
+      <w:r>
+        <w:rPr>
+          <w:rFonts w:hint="eastAsia"/>
+          <w:sz w:val="30"/>
+          <w:szCs w:val="30"/>
+        </w:rPr>
+        <w:t xml:space="preserve"> v8s_org_100ep랑 비교하기</w:t>
+      </w:r>
+    </w:p>
+    <w:p>
+      <w:pPr>
+        <w:rPr>
+          <w:sz w:val="30"/>
+          <w:szCs w:val="30"/>
+        </w:rPr>
+      </w:pPr>
+    </w:p>
+    <w:p>
+      <w:pPr>
+        <w:pStyle w:val="a6"/>
+        <w:numPr>
+          <w:ilvl w:val="0"/>
+          <w:numId w:val="1"/>
+        </w:numPr>
+        <w:rPr>
+          <w:sz w:val="40"/>
+          <w:szCs w:val="40"/>
+        </w:rPr>
+      </w:pPr>
+      <w:r>
+        <w:rPr>
+          <w:rFonts w:hint="eastAsia"/>
+          <w:sz w:val="40"/>
+          <w:szCs w:val="40"/>
+        </w:rPr>
+        <w:t>결론</w:t>
+      </w:r>
+      <w:r>
+        <w:rPr>
+          <w:rFonts w:hint="eastAsia"/>
+          <w:sz w:val="40"/>
+          <w:szCs w:val="40"/>
+        </w:rPr>
+        <w:t xml:space="preserve"> 및 분석</w:t>
+      </w:r>
+    </w:p>
+    <w:p>
+      <w:pPr>
+        <w:pStyle w:val="a6"/>
+        <w:numPr>
+          <w:ilvl w:val="1"/>
+          <w:numId w:val="1"/>
+        </w:numPr>
+        <w:rPr>
+          <w:sz w:val="30"/>
+          <w:szCs w:val="30"/>
+        </w:rPr>
+      </w:pPr>
+      <w:r>
+        <w:rPr>
+          <w:rFonts w:hint="eastAsia"/>
+          <w:sz w:val="30"/>
+          <w:szCs w:val="30"/>
+        </w:rPr>
+        <w:t>분석</w:t>
+      </w:r>
+    </w:p>
+    <w:p>
+      <w:pPr>
+        <w:pStyle w:val="a6"/>
+        <w:numPr>
+          <w:ilvl w:val="2"/>
+          <w:numId w:val="1"/>
+        </w:numPr>
+        <w:rPr>
+          <w:sz w:val="30"/>
+          <w:szCs w:val="30"/>
+        </w:rPr>
+      </w:pPr>
+      <w:r>
+        <w:rPr>
+          <w:rFonts w:hint="eastAsia"/>
+          <w:sz w:val="30"/>
+          <w:szCs w:val="30"/>
+        </w:rPr>
+        <w:t>문제점</w:t>
+      </w:r>
+    </w:p>
+    <w:p>
+      <w:pPr>
+        <w:pStyle w:val="a6"/>
+        <w:numPr>
+          <w:ilvl w:val="1"/>
+          <w:numId w:val="1"/>
+        </w:numPr>
+        <w:rPr>
+          <w:sz w:val="30"/>
+          <w:szCs w:val="30"/>
+        </w:rPr>
+      </w:pPr>
+      <w:r>
+        <w:rPr>
+          <w:rFonts w:hint="eastAsia"/>
+          <w:sz w:val="30"/>
+          <w:szCs w:val="30"/>
+        </w:rPr>
+        <w:t>향후 연구 방향</w:t>
+      </w:r>
+    </w:p>
+    <w:p>
+      <w:pPr>
+        <w:pStyle w:val="a6"/>
+        <w:numPr>
+          <w:ilvl w:val="1"/>
+          <w:numId w:val="1"/>
+        </w:numPr>
+        <w:rPr>
+          <w:sz w:val="30"/>
+          <w:szCs w:val="30"/>
+        </w:rPr>
+      </w:pPr>
+      <w:r>
+        <w:rPr>
+          <w:rFonts w:hint="eastAsia"/>
+          <w:sz w:val="30"/>
+          <w:szCs w:val="30"/>
+        </w:rPr>
+        <w:t>결론: 무슨 모델인지, 성능 값, 문제점</w:t>
+      </w:r>
+    </w:p>
+    <w:p>
+      <w:pPr>
+        <w:rPr>
+          <w:sz w:val="30"/>
+          <w:szCs w:val="30"/>
+        </w:rPr>
+      </w:pPr>
+    </w:p>
+    <w:p>
+      <w:pPr>
+        <w:pStyle w:val="a6"/>
+        <w:numPr>
+          <w:ilvl w:val="0"/>
+          <w:numId w:val="1"/>
+        </w:numPr>
+        <w:rPr>
+          <w:sz w:val="40"/>
+          <w:szCs w:val="40"/>
+        </w:rPr>
+      </w:pPr>
+      <w:r>
+        <w:rPr>
+          <w:rFonts w:hint="eastAsia"/>
+          <w:sz w:val="40"/>
+          <w:szCs w:val="40"/>
+        </w:rPr>
+        <w:t>참고 문헌</w:t>
+      </w:r>
+    </w:p>
+    <w:p>
+      <w:pPr>
+        <w:pStyle w:val="a6"/>
+        <w:numPr>
+          <w:ilvl w:val="1"/>
+          <w:numId w:val="1"/>
+        </w:numPr>
+        <w:rPr>
+          <w:sz w:val="30"/>
+          <w:szCs w:val="30"/>
+        </w:rPr>
+      </w:pPr>
+      <w:r>
+        <w:rPr>
+          <w:sz w:val="30"/>
+          <w:szCs w:val="30"/>
+        </w:rPr>
+        <w:t xml:space="preserve">YOLOv8, </w:t>
+      </w:r>
+      <w:proofErr w:type="spellStart"/>
+      <w:r>
+        <w:rPr>
+          <w:sz w:val="30"/>
+          <w:szCs w:val="30"/>
+        </w:rPr>
+        <w:t>GhostConv</w:t>
+      </w:r>
+      <w:proofErr w:type="spellEnd"/>
+      <w:r>
+        <w:rPr>
+          <w:sz w:val="30"/>
+          <w:szCs w:val="30"/>
+        </w:rPr>
+        <w:t>, CBAM 관련 논문 및 자료.</w:t>
+      </w:r>
+    </w:p>
+    <w:p>
+      <w:pPr>
+        <w:pStyle w:val="a6"/>
+        <w:numPr>
+          <w:ilvl w:val="1"/>
+          <w:numId w:val="1"/>
+        </w:numPr>
+        <w:rPr>
+          <w:sz w:val="30"/>
+          <w:szCs w:val="30"/>
+        </w:rPr>
+      </w:pPr>
+      <w:r>
+        <w:rPr>
+          <w:sz w:val="30"/>
+          <w:szCs w:val="30"/>
+        </w:rPr>
+        <w:t>APACHE5 NPU 기술 문서 및 관련 자료.</w:t>
+      </w:r>
+    </w:p>
+    <w:p>
+      <w:pPr>
+        <w:pStyle w:val="a6"/>
+        <w:numPr>
+          <w:ilvl w:val="1"/>
+          <w:numId w:val="1"/>
+        </w:numPr>
+        <w:rPr>
+          <w:sz w:val="30"/>
+          <w:szCs w:val="30"/>
+        </w:rPr>
+      </w:pPr>
+      <w:r>
+        <w:rPr>
+          <w:sz w:val="30"/>
+          <w:szCs w:val="30"/>
+        </w:rPr>
+        <w:lastRenderedPageBreak/>
+        <w:t>기타 경량화 관련 연구들</w:t>
+      </w:r>
+    </w:p>
+    <w:p>
+      <w:pPr>
+        <w:rPr>
+          <w:sz w:val="30"/>
+          <w:szCs w:val="30"/>
+        </w:rPr>
+      </w:pPr>
     </w:p>
     <w:sectPr>
       <w:pgSz w:w="11906" w:h="16838"/>
@@ -24,6 +2332,1180 @@
     </w:sectPr>
   </w:body>
 </w:document>
+</file>
+
+<file path=word/endnotes.xml><?xml version="1.0" encoding="utf-8"?>
+<w:endnotes xmlns:wpc="http://schemas.microsoft.com/office/word/2010/wordprocessingCanvas" xmlns:cx="http://schemas.microsoft.com/office/drawing/2014/chartex" xmlns:cx1="http://schemas.microsoft.com/office/drawing/2015/9/8/chartex" xmlns:cx2="http://schemas.microsoft.com/office/drawing/2015/10/21/chartex" xmlns:cx3="http://schemas.microsoft.com/office/drawing/2016/5/9/chartex" xmlns:cx4="http://schemas.microsoft.com/office/drawing/2016/5/10/chartex" xmlns:cx5="http://schemas.microsoft.com/office/drawing/2016/5/11/chartex" xmlns:cx6="http://schemas.microsoft.com/office/drawing/2016/5/12/chartex" xmlns:cx7="http://schemas.microsoft.com/office/drawing/2016/5/13/chartex" xmlns:cx8="http://schemas.microsoft.com/office/drawing/2016/5/14/chartex" xmlns:mc="http://schemas.openxmlformats.org/markup-compatibility/2006" xmlns:aink="http://schemas.microsoft.com/office/drawing/2016/ink" xmlns:am3d="http://schemas.microsoft.com/office/drawing/2017/model3d" xmlns:o="urn:schemas-microsoft-com:office:office" xmlns:oel="http://schemas.microsoft.com/office/2019/extlst" xmlns:r="http://schemas.openxmlformats.org/officeDocument/2006/relationships" xmlns:m="http://schemas.openxmlformats.org/officeDocument/2006/math" xmlns:v="urn:schemas-microsoft-com:vml" xmlns:wp14="http://schemas.microsoft.com/office/word/2010/wordprocessingDrawing" xmlns:wp="http://schemas.openxmlformats.org/drawingml/2006/wordprocessingDrawing" xmlns:w10="urn:schemas-microsoft-com:office:word" xmlns:w="http://schemas.openxmlformats.org/wordprocessingml/2006/main" xmlns:w14="http://schemas.microsoft.com/office/word/2010/wordml" xmlns:w15="http://schemas.microsoft.com/office/word/2012/wordml" xmlns:w16cex="http://schemas.microsoft.com/office/word/2018/wordml/cex" xmlns:w16cid="http://schemas.microsoft.com/office/word/2016/wordml/cid" xmlns:w16="http://schemas.microsoft.com/office/word/2018/wordml" xmlns:w16du="http://schemas.microsoft.com/office/word/2023/wordml/word16du" xmlns:w16sdtdh="http://schemas.microsoft.com/office/word/2020/wordml/sdtdatahash" xmlns:w16se="http://schemas.microsoft.com/office/word/2015/wordml/symex" xmlns:wpg="http://schemas.microsoft.com/office/word/2010/wordprocessingGroup" xmlns:wpi="http://schemas.microsoft.com/office/word/2010/wordprocessingInk" xmlns:wne="http://schemas.microsoft.com/office/word/2006/wordml" xmlns:wps="http://schemas.microsoft.com/office/word/2010/wordprocessingShape" mc:Ignorable="w14 w15 w16se w16cid w16 w16cex w16sdtdh w16du wp14">
+  <w:endnote w:type="separator" w:id="-1">
+    <w:p>
+      <w:pPr>
+        <w:spacing w:after="0"/>
+      </w:pPr>
+      <w:r>
+        <w:separator/>
+      </w:r>
+    </w:p>
+  </w:endnote>
+  <w:endnote w:type="continuationSeparator" w:id="0">
+    <w:p>
+      <w:pPr>
+        <w:spacing w:after="0"/>
+      </w:pPr>
+      <w:r>
+        <w:continuationSeparator/>
+      </w:r>
+    </w:p>
+  </w:endnote>
+</w:endnotes>
+</file>
+
+<file path=word/footnotes.xml><?xml version="1.0" encoding="utf-8"?>
+<w:footnotes xmlns:wpc="http://schemas.microsoft.com/office/word/2010/wordprocessingCanvas" xmlns:cx="http://schemas.microsoft.com/office/drawing/2014/chartex" xmlns:cx1="http://schemas.microsoft.com/office/drawing/2015/9/8/chartex" xmlns:cx2="http://schemas.microsoft.com/office/drawing/2015/10/21/chartex" xmlns:cx3="http://schemas.microsoft.com/office/drawing/2016/5/9/chartex" xmlns:cx4="http://schemas.microsoft.com/office/drawing/2016/5/10/chartex" xmlns:cx5="http://schemas.microsoft.com/office/drawing/2016/5/11/chartex" xmlns:cx6="http://schemas.microsoft.com/office/drawing/2016/5/12/chartex" xmlns:cx7="http://schemas.microsoft.com/office/drawing/2016/5/13/chartex" xmlns:cx8="http://schemas.microsoft.com/office/drawing/2016/5/14/chartex" xmlns:mc="http://schemas.openxmlformats.org/markup-compatibility/2006" xmlns:aink="http://schemas.microsoft.com/office/drawing/2016/ink" xmlns:am3d="http://schemas.microsoft.com/office/drawing/2017/model3d" xmlns:o="urn:schemas-microsoft-com:office:office" xmlns:oel="http://schemas.microsoft.com/office/2019/extlst" xmlns:r="http://schemas.openxmlformats.org/officeDocument/2006/relationships" xmlns:m="http://schemas.openxmlformats.org/officeDocument/2006/math" xmlns:v="urn:schemas-microsoft-com:vml" xmlns:wp14="http://schemas.microsoft.com/office/word/2010/wordprocessingDrawing" xmlns:wp="http://schemas.openxmlformats.org/drawingml/2006/wordprocessingDrawing" xmlns:w10="urn:schemas-microsoft-com:office:word" xmlns:w="http://schemas.openxmlformats.org/wordprocessingml/2006/main" xmlns:w14="http://schemas.microsoft.com/office/word/2010/wordml" xmlns:w15="http://schemas.microsoft.com/office/word/2012/wordml" xmlns:w16cex="http://schemas.microsoft.com/office/word/2018/wordml/cex" xmlns:w16cid="http://schemas.microsoft.com/office/word/2016/wordml/cid" xmlns:w16="http://schemas.microsoft.com/office/word/2018/wordml" xmlns:w16du="http://schemas.microsoft.com/office/word/2023/wordml/word16du" xmlns:w16sdtdh="http://schemas.microsoft.com/office/word/2020/wordml/sdtdatahash" xmlns:w16se="http://schemas.microsoft.com/office/word/2015/wordml/symex" xmlns:wpg="http://schemas.microsoft.com/office/word/2010/wordprocessingGroup" xmlns:wpi="http://schemas.microsoft.com/office/word/2010/wordprocessingInk" xmlns:wne="http://schemas.microsoft.com/office/word/2006/wordml" xmlns:wps="http://schemas.microsoft.com/office/word/2010/wordprocessingShape" mc:Ignorable="w14 w15 w16se w16cid w16 w16cex w16sdtdh w16du wp14">
+  <w:footnote w:type="separator" w:id="-1">
+    <w:p>
+      <w:pPr>
+        <w:spacing w:after="0"/>
+      </w:pPr>
+      <w:r>
+        <w:separator/>
+      </w:r>
+    </w:p>
+  </w:footnote>
+  <w:footnote w:type="continuationSeparator" w:id="0">
+    <w:p>
+      <w:pPr>
+        <w:spacing w:after="0"/>
+      </w:pPr>
+      <w:r>
+        <w:continuationSeparator/>
+      </w:r>
+    </w:p>
+  </w:footnote>
+</w:footnotes>
+</file>
+
+<file path=word/numbering.xml><?xml version="1.0" encoding="utf-8"?>
+<w:numbering xmlns:wpc="http://schemas.microsoft.com/office/word/2010/wordprocessingCanvas" xmlns:cx="http://schemas.microsoft.com/office/drawing/2014/chartex" xmlns:cx1="http://schemas.microsoft.com/office/drawing/2015/9/8/chartex" xmlns:cx2="http://schemas.microsoft.com/office/drawing/2015/10/21/chartex" xmlns:cx3="http://schemas.microsoft.com/office/drawing/2016/5/9/chartex" xmlns:cx4="http://schemas.microsoft.com/office/drawing/2016/5/10/chartex" xmlns:cx5="http://schemas.microsoft.com/office/drawing/2016/5/11/chartex" xmlns:cx6="http://schemas.microsoft.com/office/drawing/2016/5/12/chartex" xmlns:cx7="http://schemas.microsoft.com/office/drawing/2016/5/13/chartex" xmlns:cx8="http://schemas.microsoft.com/office/drawing/2016/5/14/chartex" xmlns:mc="http://schemas.openxmlformats.org/markup-compatibility/2006" xmlns:aink="http://schemas.microsoft.com/office/drawing/2016/ink" xmlns:am3d="http://schemas.microsoft.com/office/drawing/2017/model3d" xmlns:o="urn:schemas-microsoft-com:office:office" xmlns:oel="http://schemas.microsoft.com/office/2019/extlst" xmlns:r="http://schemas.openxmlformats.org/officeDocument/2006/relationships" xmlns:m="http://schemas.openxmlformats.org/officeDocument/2006/math" xmlns:v="urn:schemas-microsoft-com:vml" xmlns:wp14="http://schemas.microsoft.com/office/word/2010/wordprocessingDrawing" xmlns:wp="http://schemas.openxmlformats.org/drawingml/2006/wordprocessingDrawing" xmlns:w10="urn:schemas-microsoft-com:office:word" xmlns:w="http://schemas.openxmlformats.org/wordprocessingml/2006/main" xmlns:w14="http://schemas.microsoft.com/office/word/2010/wordml" xmlns:w15="http://schemas.microsoft.com/office/word/2012/wordml" xmlns:w16cex="http://schemas.microsoft.com/office/word/2018/wordml/cex" xmlns:w16cid="http://schemas.microsoft.com/office/word/2016/wordml/cid" xmlns:w16="http://schemas.microsoft.com/office/word/2018/wordml" xmlns:w16du="http://schemas.microsoft.com/office/word/2023/wordml/word16du" xmlns:w16sdtdh="http://schemas.microsoft.com/office/word/2020/wordml/sdtdatahash" xmlns:w16se="http://schemas.microsoft.com/office/word/2015/wordml/symex" xmlns:wpg="http://schemas.microsoft.com/office/word/2010/wordprocessingGroup" xmlns:wpi="http://schemas.microsoft.com/office/word/2010/wordprocessingInk" xmlns:wne="http://schemas.microsoft.com/office/word/2006/wordml" xmlns:wps="http://schemas.microsoft.com/office/word/2010/wordprocessingShape" mc:Ignorable="w14 w15 w16se w16cid w16 w16cex w16sdtdh w16du wp14">
+  <w:abstractNum w:abstractNumId="0" w15:restartNumberingAfterBreak="0">
+    <w:nsid w:val="0AD541FC"/>
+    <w:multiLevelType w:val="multilevel"/>
+    <w:tmpl w:val="591AD61C"/>
+    <w:lvl w:ilvl="0">
+      <w:start w:val="1"/>
+      <w:numFmt w:val="bullet"/>
+      <w:lvlText w:val=""/>
+      <w:lvlJc w:val="left"/>
+      <w:pPr>
+        <w:tabs>
+          <w:tab w:val="num" w:pos="720"/>
+        </w:tabs>
+        <w:ind w:left="720" w:hanging="360"/>
+      </w:pPr>
+      <w:rPr>
+        <w:rFonts w:ascii="Symbol" w:hAnsi="Symbol" w:hint="default"/>
+        <w:sz w:val="20"/>
+      </w:rPr>
+    </w:lvl>
+    <w:lvl w:ilvl="1" w:tentative="1">
+      <w:start w:val="1"/>
+      <w:numFmt w:val="bullet"/>
+      <w:lvlText w:val="o"/>
+      <w:lvlJc w:val="left"/>
+      <w:pPr>
+        <w:tabs>
+          <w:tab w:val="num" w:pos="1440"/>
+        </w:tabs>
+        <w:ind w:left="1440" w:hanging="360"/>
+      </w:pPr>
+      <w:rPr>
+        <w:rFonts w:ascii="Courier New" w:hAnsi="Courier New" w:hint="default"/>
+        <w:sz w:val="20"/>
+      </w:rPr>
+    </w:lvl>
+    <w:lvl w:ilvl="2" w:tentative="1">
+      <w:start w:val="1"/>
+      <w:numFmt w:val="bullet"/>
+      <w:lvlText w:val=""/>
+      <w:lvlJc w:val="left"/>
+      <w:pPr>
+        <w:tabs>
+          <w:tab w:val="num" w:pos="2160"/>
+        </w:tabs>
+        <w:ind w:left="2160" w:hanging="360"/>
+      </w:pPr>
+      <w:rPr>
+        <w:rFonts w:ascii="Wingdings" w:hAnsi="Wingdings" w:hint="default"/>
+        <w:sz w:val="20"/>
+      </w:rPr>
+    </w:lvl>
+    <w:lvl w:ilvl="3" w:tentative="1">
+      <w:start w:val="1"/>
+      <w:numFmt w:val="bullet"/>
+      <w:lvlText w:val=""/>
+      <w:lvlJc w:val="left"/>
+      <w:pPr>
+        <w:tabs>
+          <w:tab w:val="num" w:pos="2880"/>
+        </w:tabs>
+        <w:ind w:left="2880" w:hanging="360"/>
+      </w:pPr>
+      <w:rPr>
+        <w:rFonts w:ascii="Wingdings" w:hAnsi="Wingdings" w:hint="default"/>
+        <w:sz w:val="20"/>
+      </w:rPr>
+    </w:lvl>
+    <w:lvl w:ilvl="4" w:tentative="1">
+      <w:start w:val="1"/>
+      <w:numFmt w:val="bullet"/>
+      <w:lvlText w:val=""/>
+      <w:lvlJc w:val="left"/>
+      <w:pPr>
+        <w:tabs>
+          <w:tab w:val="num" w:pos="3600"/>
+        </w:tabs>
+        <w:ind w:left="3600" w:hanging="360"/>
+      </w:pPr>
+      <w:rPr>
+        <w:rFonts w:ascii="Wingdings" w:hAnsi="Wingdings" w:hint="default"/>
+        <w:sz w:val="20"/>
+      </w:rPr>
+    </w:lvl>
+    <w:lvl w:ilvl="5" w:tentative="1">
+      <w:start w:val="1"/>
+      <w:numFmt w:val="bullet"/>
+      <w:lvlText w:val=""/>
+      <w:lvlJc w:val="left"/>
+      <w:pPr>
+        <w:tabs>
+          <w:tab w:val="num" w:pos="4320"/>
+        </w:tabs>
+        <w:ind w:left="4320" w:hanging="360"/>
+      </w:pPr>
+      <w:rPr>
+        <w:rFonts w:ascii="Wingdings" w:hAnsi="Wingdings" w:hint="default"/>
+        <w:sz w:val="20"/>
+      </w:rPr>
+    </w:lvl>
+    <w:lvl w:ilvl="6" w:tentative="1">
+      <w:start w:val="1"/>
+      <w:numFmt w:val="bullet"/>
+      <w:lvlText w:val=""/>
+      <w:lvlJc w:val="left"/>
+      <w:pPr>
+        <w:tabs>
+          <w:tab w:val="num" w:pos="5040"/>
+        </w:tabs>
+        <w:ind w:left="5040" w:hanging="360"/>
+      </w:pPr>
+      <w:rPr>
+        <w:rFonts w:ascii="Wingdings" w:hAnsi="Wingdings" w:hint="default"/>
+        <w:sz w:val="20"/>
+      </w:rPr>
+    </w:lvl>
+    <w:lvl w:ilvl="7" w:tentative="1">
+      <w:start w:val="1"/>
+      <w:numFmt w:val="bullet"/>
+      <w:lvlText w:val=""/>
+      <w:lvlJc w:val="left"/>
+      <w:pPr>
+        <w:tabs>
+          <w:tab w:val="num" w:pos="5760"/>
+        </w:tabs>
+        <w:ind w:left="5760" w:hanging="360"/>
+      </w:pPr>
+      <w:rPr>
+        <w:rFonts w:ascii="Wingdings" w:hAnsi="Wingdings" w:hint="default"/>
+        <w:sz w:val="20"/>
+      </w:rPr>
+    </w:lvl>
+    <w:lvl w:ilvl="8" w:tentative="1">
+      <w:start w:val="1"/>
+      <w:numFmt w:val="bullet"/>
+      <w:lvlText w:val=""/>
+      <w:lvlJc w:val="left"/>
+      <w:pPr>
+        <w:tabs>
+          <w:tab w:val="num" w:pos="6480"/>
+        </w:tabs>
+        <w:ind w:left="6480" w:hanging="360"/>
+      </w:pPr>
+      <w:rPr>
+        <w:rFonts w:ascii="Wingdings" w:hAnsi="Wingdings" w:hint="default"/>
+        <w:sz w:val="20"/>
+      </w:rPr>
+    </w:lvl>
+  </w:abstractNum>
+  <w:abstractNum w:abstractNumId="1" w15:restartNumberingAfterBreak="0">
+    <w:nsid w:val="22FB28F2"/>
+    <w:multiLevelType w:val="hybridMultilevel"/>
+    <w:tmpl w:val="F07C77A0"/>
+    <w:lvl w:ilvl="0" w:tplc="D8A495E4">
+      <w:start w:val="1"/>
+      <w:numFmt w:val="decimal"/>
+      <w:lvlText w:val="%1."/>
+      <w:lvlJc w:val="left"/>
+      <w:pPr>
+        <w:ind w:left="800" w:hanging="360"/>
+      </w:pPr>
+      <w:rPr>
+        <w:rFonts w:hint="default"/>
+      </w:rPr>
+    </w:lvl>
+    <w:lvl w:ilvl="1" w:tplc="04090019">
+      <w:start w:val="1"/>
+      <w:numFmt w:val="upperLetter"/>
+      <w:lvlText w:val="%2."/>
+      <w:lvlJc w:val="left"/>
+      <w:pPr>
+        <w:ind w:left="1320" w:hanging="440"/>
+      </w:pPr>
+    </w:lvl>
+    <w:lvl w:ilvl="2" w:tplc="0409001B">
+      <w:start w:val="1"/>
+      <w:numFmt w:val="lowerRoman"/>
+      <w:lvlText w:val="%3."/>
+      <w:lvlJc w:val="right"/>
+      <w:pPr>
+        <w:ind w:left="1760" w:hanging="440"/>
+      </w:pPr>
+    </w:lvl>
+    <w:lvl w:ilvl="3" w:tplc="0409000F">
+      <w:start w:val="1"/>
+      <w:numFmt w:val="decimal"/>
+      <w:lvlText w:val="%4."/>
+      <w:lvlJc w:val="left"/>
+      <w:pPr>
+        <w:ind w:left="2200" w:hanging="440"/>
+      </w:pPr>
+    </w:lvl>
+    <w:lvl w:ilvl="4" w:tplc="04090019" w:tentative="1">
+      <w:start w:val="1"/>
+      <w:numFmt w:val="upperLetter"/>
+      <w:lvlText w:val="%5."/>
+      <w:lvlJc w:val="left"/>
+      <w:pPr>
+        <w:ind w:left="2640" w:hanging="440"/>
+      </w:pPr>
+    </w:lvl>
+    <w:lvl w:ilvl="5" w:tplc="0409001B" w:tentative="1">
+      <w:start w:val="1"/>
+      <w:numFmt w:val="lowerRoman"/>
+      <w:lvlText w:val="%6."/>
+      <w:lvlJc w:val="right"/>
+      <w:pPr>
+        <w:ind w:left="3080" w:hanging="440"/>
+      </w:pPr>
+    </w:lvl>
+    <w:lvl w:ilvl="6" w:tplc="0409000F" w:tentative="1">
+      <w:start w:val="1"/>
+      <w:numFmt w:val="decimal"/>
+      <w:lvlText w:val="%7."/>
+      <w:lvlJc w:val="left"/>
+      <w:pPr>
+        <w:ind w:left="3520" w:hanging="440"/>
+      </w:pPr>
+    </w:lvl>
+    <w:lvl w:ilvl="7" w:tplc="04090019" w:tentative="1">
+      <w:start w:val="1"/>
+      <w:numFmt w:val="upperLetter"/>
+      <w:lvlText w:val="%8."/>
+      <w:lvlJc w:val="left"/>
+      <w:pPr>
+        <w:ind w:left="3960" w:hanging="440"/>
+      </w:pPr>
+    </w:lvl>
+    <w:lvl w:ilvl="8" w:tplc="0409001B" w:tentative="1">
+      <w:start w:val="1"/>
+      <w:numFmt w:val="lowerRoman"/>
+      <w:lvlText w:val="%9."/>
+      <w:lvlJc w:val="right"/>
+      <w:pPr>
+        <w:ind w:left="4400" w:hanging="440"/>
+      </w:pPr>
+    </w:lvl>
+  </w:abstractNum>
+  <w:abstractNum w:abstractNumId="2" w15:restartNumberingAfterBreak="0">
+    <w:nsid w:val="4A9E56A4"/>
+    <w:multiLevelType w:val="multilevel"/>
+    <w:tmpl w:val="4026608A"/>
+    <w:lvl w:ilvl="0">
+      <w:start w:val="1"/>
+      <w:numFmt w:val="bullet"/>
+      <w:lvlText w:val=""/>
+      <w:lvlJc w:val="left"/>
+      <w:pPr>
+        <w:tabs>
+          <w:tab w:val="num" w:pos="720"/>
+        </w:tabs>
+        <w:ind w:left="720" w:hanging="360"/>
+      </w:pPr>
+      <w:rPr>
+        <w:rFonts w:ascii="Symbol" w:hAnsi="Symbol" w:hint="default"/>
+        <w:sz w:val="20"/>
+      </w:rPr>
+    </w:lvl>
+    <w:lvl w:ilvl="1" w:tentative="1">
+      <w:start w:val="1"/>
+      <w:numFmt w:val="bullet"/>
+      <w:lvlText w:val="o"/>
+      <w:lvlJc w:val="left"/>
+      <w:pPr>
+        <w:tabs>
+          <w:tab w:val="num" w:pos="1440"/>
+        </w:tabs>
+        <w:ind w:left="1440" w:hanging="360"/>
+      </w:pPr>
+      <w:rPr>
+        <w:rFonts w:ascii="Courier New" w:hAnsi="Courier New" w:hint="default"/>
+        <w:sz w:val="20"/>
+      </w:rPr>
+    </w:lvl>
+    <w:lvl w:ilvl="2" w:tentative="1">
+      <w:start w:val="1"/>
+      <w:numFmt w:val="bullet"/>
+      <w:lvlText w:val=""/>
+      <w:lvlJc w:val="left"/>
+      <w:pPr>
+        <w:tabs>
+          <w:tab w:val="num" w:pos="2160"/>
+        </w:tabs>
+        <w:ind w:left="2160" w:hanging="360"/>
+      </w:pPr>
+      <w:rPr>
+        <w:rFonts w:ascii="Wingdings" w:hAnsi="Wingdings" w:hint="default"/>
+        <w:sz w:val="20"/>
+      </w:rPr>
+    </w:lvl>
+    <w:lvl w:ilvl="3" w:tentative="1">
+      <w:start w:val="1"/>
+      <w:numFmt w:val="bullet"/>
+      <w:lvlText w:val=""/>
+      <w:lvlJc w:val="left"/>
+      <w:pPr>
+        <w:tabs>
+          <w:tab w:val="num" w:pos="2880"/>
+        </w:tabs>
+        <w:ind w:left="2880" w:hanging="360"/>
+      </w:pPr>
+      <w:rPr>
+        <w:rFonts w:ascii="Wingdings" w:hAnsi="Wingdings" w:hint="default"/>
+        <w:sz w:val="20"/>
+      </w:rPr>
+    </w:lvl>
+    <w:lvl w:ilvl="4" w:tentative="1">
+      <w:start w:val="1"/>
+      <w:numFmt w:val="bullet"/>
+      <w:lvlText w:val=""/>
+      <w:lvlJc w:val="left"/>
+      <w:pPr>
+        <w:tabs>
+          <w:tab w:val="num" w:pos="3600"/>
+        </w:tabs>
+        <w:ind w:left="3600" w:hanging="360"/>
+      </w:pPr>
+      <w:rPr>
+        <w:rFonts w:ascii="Wingdings" w:hAnsi="Wingdings" w:hint="default"/>
+        <w:sz w:val="20"/>
+      </w:rPr>
+    </w:lvl>
+    <w:lvl w:ilvl="5" w:tentative="1">
+      <w:start w:val="1"/>
+      <w:numFmt w:val="bullet"/>
+      <w:lvlText w:val=""/>
+      <w:lvlJc w:val="left"/>
+      <w:pPr>
+        <w:tabs>
+          <w:tab w:val="num" w:pos="4320"/>
+        </w:tabs>
+        <w:ind w:left="4320" w:hanging="360"/>
+      </w:pPr>
+      <w:rPr>
+        <w:rFonts w:ascii="Wingdings" w:hAnsi="Wingdings" w:hint="default"/>
+        <w:sz w:val="20"/>
+      </w:rPr>
+    </w:lvl>
+    <w:lvl w:ilvl="6" w:tentative="1">
+      <w:start w:val="1"/>
+      <w:numFmt w:val="bullet"/>
+      <w:lvlText w:val=""/>
+      <w:lvlJc w:val="left"/>
+      <w:pPr>
+        <w:tabs>
+          <w:tab w:val="num" w:pos="5040"/>
+        </w:tabs>
+        <w:ind w:left="5040" w:hanging="360"/>
+      </w:pPr>
+      <w:rPr>
+        <w:rFonts w:ascii="Wingdings" w:hAnsi="Wingdings" w:hint="default"/>
+        <w:sz w:val="20"/>
+      </w:rPr>
+    </w:lvl>
+    <w:lvl w:ilvl="7" w:tentative="1">
+      <w:start w:val="1"/>
+      <w:numFmt w:val="bullet"/>
+      <w:lvlText w:val=""/>
+      <w:lvlJc w:val="left"/>
+      <w:pPr>
+        <w:tabs>
+          <w:tab w:val="num" w:pos="5760"/>
+        </w:tabs>
+        <w:ind w:left="5760" w:hanging="360"/>
+      </w:pPr>
+      <w:rPr>
+        <w:rFonts w:ascii="Wingdings" w:hAnsi="Wingdings" w:hint="default"/>
+        <w:sz w:val="20"/>
+      </w:rPr>
+    </w:lvl>
+    <w:lvl w:ilvl="8" w:tentative="1">
+      <w:start w:val="1"/>
+      <w:numFmt w:val="bullet"/>
+      <w:lvlText w:val=""/>
+      <w:lvlJc w:val="left"/>
+      <w:pPr>
+        <w:tabs>
+          <w:tab w:val="num" w:pos="6480"/>
+        </w:tabs>
+        <w:ind w:left="6480" w:hanging="360"/>
+      </w:pPr>
+      <w:rPr>
+        <w:rFonts w:ascii="Wingdings" w:hAnsi="Wingdings" w:hint="default"/>
+        <w:sz w:val="20"/>
+      </w:rPr>
+    </w:lvl>
+  </w:abstractNum>
+  <w:abstractNum w:abstractNumId="3" w15:restartNumberingAfterBreak="0">
+    <w:nsid w:val="6CF2494B"/>
+    <w:multiLevelType w:val="multilevel"/>
+    <w:tmpl w:val="EE16804E"/>
+    <w:lvl w:ilvl="0">
+      <w:start w:val="1"/>
+      <w:numFmt w:val="bullet"/>
+      <w:lvlText w:val=""/>
+      <w:lvlJc w:val="left"/>
+      <w:pPr>
+        <w:tabs>
+          <w:tab w:val="num" w:pos="720"/>
+        </w:tabs>
+        <w:ind w:left="720" w:hanging="360"/>
+      </w:pPr>
+      <w:rPr>
+        <w:rFonts w:ascii="Symbol" w:hAnsi="Symbol" w:hint="default"/>
+        <w:sz w:val="20"/>
+      </w:rPr>
+    </w:lvl>
+    <w:lvl w:ilvl="1" w:tentative="1">
+      <w:start w:val="1"/>
+      <w:numFmt w:val="bullet"/>
+      <w:lvlText w:val="o"/>
+      <w:lvlJc w:val="left"/>
+      <w:pPr>
+        <w:tabs>
+          <w:tab w:val="num" w:pos="1440"/>
+        </w:tabs>
+        <w:ind w:left="1440" w:hanging="360"/>
+      </w:pPr>
+      <w:rPr>
+        <w:rFonts w:ascii="Courier New" w:hAnsi="Courier New" w:hint="default"/>
+        <w:sz w:val="20"/>
+      </w:rPr>
+    </w:lvl>
+    <w:lvl w:ilvl="2" w:tentative="1">
+      <w:start w:val="1"/>
+      <w:numFmt w:val="bullet"/>
+      <w:lvlText w:val=""/>
+      <w:lvlJc w:val="left"/>
+      <w:pPr>
+        <w:tabs>
+          <w:tab w:val="num" w:pos="2160"/>
+        </w:tabs>
+        <w:ind w:left="2160" w:hanging="360"/>
+      </w:pPr>
+      <w:rPr>
+        <w:rFonts w:ascii="Wingdings" w:hAnsi="Wingdings" w:hint="default"/>
+        <w:sz w:val="20"/>
+      </w:rPr>
+    </w:lvl>
+    <w:lvl w:ilvl="3" w:tentative="1">
+      <w:start w:val="1"/>
+      <w:numFmt w:val="bullet"/>
+      <w:lvlText w:val=""/>
+      <w:lvlJc w:val="left"/>
+      <w:pPr>
+        <w:tabs>
+          <w:tab w:val="num" w:pos="2880"/>
+        </w:tabs>
+        <w:ind w:left="2880" w:hanging="360"/>
+      </w:pPr>
+      <w:rPr>
+        <w:rFonts w:ascii="Wingdings" w:hAnsi="Wingdings" w:hint="default"/>
+        <w:sz w:val="20"/>
+      </w:rPr>
+    </w:lvl>
+    <w:lvl w:ilvl="4" w:tentative="1">
+      <w:start w:val="1"/>
+      <w:numFmt w:val="bullet"/>
+      <w:lvlText w:val=""/>
+      <w:lvlJc w:val="left"/>
+      <w:pPr>
+        <w:tabs>
+          <w:tab w:val="num" w:pos="3600"/>
+        </w:tabs>
+        <w:ind w:left="3600" w:hanging="360"/>
+      </w:pPr>
+      <w:rPr>
+        <w:rFonts w:ascii="Wingdings" w:hAnsi="Wingdings" w:hint="default"/>
+        <w:sz w:val="20"/>
+      </w:rPr>
+    </w:lvl>
+    <w:lvl w:ilvl="5" w:tentative="1">
+      <w:start w:val="1"/>
+      <w:numFmt w:val="bullet"/>
+      <w:lvlText w:val=""/>
+      <w:lvlJc w:val="left"/>
+      <w:pPr>
+        <w:tabs>
+          <w:tab w:val="num" w:pos="4320"/>
+        </w:tabs>
+        <w:ind w:left="4320" w:hanging="360"/>
+      </w:pPr>
+      <w:rPr>
+        <w:rFonts w:ascii="Wingdings" w:hAnsi="Wingdings" w:hint="default"/>
+        <w:sz w:val="20"/>
+      </w:rPr>
+    </w:lvl>
+    <w:lvl w:ilvl="6" w:tentative="1">
+      <w:start w:val="1"/>
+      <w:numFmt w:val="bullet"/>
+      <w:lvlText w:val=""/>
+      <w:lvlJc w:val="left"/>
+      <w:pPr>
+        <w:tabs>
+          <w:tab w:val="num" w:pos="5040"/>
+        </w:tabs>
+        <w:ind w:left="5040" w:hanging="360"/>
+      </w:pPr>
+      <w:rPr>
+        <w:rFonts w:ascii="Wingdings" w:hAnsi="Wingdings" w:hint="default"/>
+        <w:sz w:val="20"/>
+      </w:rPr>
+    </w:lvl>
+    <w:lvl w:ilvl="7" w:tentative="1">
+      <w:start w:val="1"/>
+      <w:numFmt w:val="bullet"/>
+      <w:lvlText w:val=""/>
+      <w:lvlJc w:val="left"/>
+      <w:pPr>
+        <w:tabs>
+          <w:tab w:val="num" w:pos="5760"/>
+        </w:tabs>
+        <w:ind w:left="5760" w:hanging="360"/>
+      </w:pPr>
+      <w:rPr>
+        <w:rFonts w:ascii="Wingdings" w:hAnsi="Wingdings" w:hint="default"/>
+        <w:sz w:val="20"/>
+      </w:rPr>
+    </w:lvl>
+    <w:lvl w:ilvl="8" w:tentative="1">
+      <w:start w:val="1"/>
+      <w:numFmt w:val="bullet"/>
+      <w:lvlText w:val=""/>
+      <w:lvlJc w:val="left"/>
+      <w:pPr>
+        <w:tabs>
+          <w:tab w:val="num" w:pos="6480"/>
+        </w:tabs>
+        <w:ind w:left="6480" w:hanging="360"/>
+      </w:pPr>
+      <w:rPr>
+        <w:rFonts w:ascii="Wingdings" w:hAnsi="Wingdings" w:hint="default"/>
+        <w:sz w:val="20"/>
+      </w:rPr>
+    </w:lvl>
+  </w:abstractNum>
+  <w:abstractNum w:abstractNumId="4" w15:restartNumberingAfterBreak="0">
+    <w:nsid w:val="70E83153"/>
+    <w:multiLevelType w:val="hybridMultilevel"/>
+    <w:tmpl w:val="3CE8EC50"/>
+    <w:lvl w:ilvl="0" w:tplc="9DAE8F6A">
+      <w:numFmt w:val="bullet"/>
+      <w:lvlText w:val="-"/>
+      <w:lvlJc w:val="left"/>
+      <w:pPr>
+        <w:ind w:left="1680" w:hanging="360"/>
+      </w:pPr>
+      <w:rPr>
+        <w:rFonts w:ascii="맑은 고딕" w:eastAsia="맑은 고딕" w:hAnsi="맑은 고딕" w:cstheme="minorBidi" w:hint="eastAsia"/>
+      </w:rPr>
+    </w:lvl>
+    <w:lvl w:ilvl="1" w:tplc="04090003">
+      <w:start w:val="1"/>
+      <w:numFmt w:val="bullet"/>
+      <w:lvlText w:val=""/>
+      <w:lvlJc w:val="left"/>
+      <w:pPr>
+        <w:ind w:left="2200" w:hanging="440"/>
+      </w:pPr>
+      <w:rPr>
+        <w:rFonts w:ascii="Wingdings" w:hAnsi="Wingdings" w:hint="default"/>
+      </w:rPr>
+    </w:lvl>
+    <w:lvl w:ilvl="2" w:tplc="04090005" w:tentative="1">
+      <w:start w:val="1"/>
+      <w:numFmt w:val="bullet"/>
+      <w:lvlText w:val=""/>
+      <w:lvlJc w:val="left"/>
+      <w:pPr>
+        <w:ind w:left="2640" w:hanging="440"/>
+      </w:pPr>
+      <w:rPr>
+        <w:rFonts w:ascii="Wingdings" w:hAnsi="Wingdings" w:hint="default"/>
+      </w:rPr>
+    </w:lvl>
+    <w:lvl w:ilvl="3" w:tplc="04090001" w:tentative="1">
+      <w:start w:val="1"/>
+      <w:numFmt w:val="bullet"/>
+      <w:lvlText w:val=""/>
+      <w:lvlJc w:val="left"/>
+      <w:pPr>
+        <w:ind w:left="3080" w:hanging="440"/>
+      </w:pPr>
+      <w:rPr>
+        <w:rFonts w:ascii="Wingdings" w:hAnsi="Wingdings" w:hint="default"/>
+      </w:rPr>
+    </w:lvl>
+    <w:lvl w:ilvl="4" w:tplc="04090003" w:tentative="1">
+      <w:start w:val="1"/>
+      <w:numFmt w:val="bullet"/>
+      <w:lvlText w:val=""/>
+      <w:lvlJc w:val="left"/>
+      <w:pPr>
+        <w:ind w:left="3520" w:hanging="440"/>
+      </w:pPr>
+      <w:rPr>
+        <w:rFonts w:ascii="Wingdings" w:hAnsi="Wingdings" w:hint="default"/>
+      </w:rPr>
+    </w:lvl>
+    <w:lvl w:ilvl="5" w:tplc="04090005" w:tentative="1">
+      <w:start w:val="1"/>
+      <w:numFmt w:val="bullet"/>
+      <w:lvlText w:val=""/>
+      <w:lvlJc w:val="left"/>
+      <w:pPr>
+        <w:ind w:left="3960" w:hanging="440"/>
+      </w:pPr>
+      <w:rPr>
+        <w:rFonts w:ascii="Wingdings" w:hAnsi="Wingdings" w:hint="default"/>
+      </w:rPr>
+    </w:lvl>
+    <w:lvl w:ilvl="6" w:tplc="04090001" w:tentative="1">
+      <w:start w:val="1"/>
+      <w:numFmt w:val="bullet"/>
+      <w:lvlText w:val=""/>
+      <w:lvlJc w:val="left"/>
+      <w:pPr>
+        <w:ind w:left="4400" w:hanging="440"/>
+      </w:pPr>
+      <w:rPr>
+        <w:rFonts w:ascii="Wingdings" w:hAnsi="Wingdings" w:hint="default"/>
+      </w:rPr>
+    </w:lvl>
+    <w:lvl w:ilvl="7" w:tplc="04090003" w:tentative="1">
+      <w:start w:val="1"/>
+      <w:numFmt w:val="bullet"/>
+      <w:lvlText w:val=""/>
+      <w:lvlJc w:val="left"/>
+      <w:pPr>
+        <w:ind w:left="4840" w:hanging="440"/>
+      </w:pPr>
+      <w:rPr>
+        <w:rFonts w:ascii="Wingdings" w:hAnsi="Wingdings" w:hint="default"/>
+      </w:rPr>
+    </w:lvl>
+    <w:lvl w:ilvl="8" w:tplc="04090005" w:tentative="1">
+      <w:start w:val="1"/>
+      <w:numFmt w:val="bullet"/>
+      <w:lvlText w:val=""/>
+      <w:lvlJc w:val="left"/>
+      <w:pPr>
+        <w:ind w:left="5280" w:hanging="440"/>
+      </w:pPr>
+      <w:rPr>
+        <w:rFonts w:ascii="Wingdings" w:hAnsi="Wingdings" w:hint="default"/>
+      </w:rPr>
+    </w:lvl>
+  </w:abstractNum>
+  <w:abstractNum w:abstractNumId="5" w15:restartNumberingAfterBreak="0">
+    <w:nsid w:val="7BDB6221"/>
+    <w:multiLevelType w:val="multilevel"/>
+    <w:tmpl w:val="CCDA5C9E"/>
+    <w:lvl w:ilvl="0">
+      <w:start w:val="1"/>
+      <w:numFmt w:val="bullet"/>
+      <w:lvlText w:val=""/>
+      <w:lvlJc w:val="left"/>
+      <w:pPr>
+        <w:tabs>
+          <w:tab w:val="num" w:pos="720"/>
+        </w:tabs>
+        <w:ind w:left="720" w:hanging="360"/>
+      </w:pPr>
+      <w:rPr>
+        <w:rFonts w:ascii="Symbol" w:hAnsi="Symbol" w:hint="default"/>
+        <w:sz w:val="20"/>
+      </w:rPr>
+    </w:lvl>
+    <w:lvl w:ilvl="1">
+      <w:start w:val="1"/>
+      <w:numFmt w:val="bullet"/>
+      <w:lvlText w:val="o"/>
+      <w:lvlJc w:val="left"/>
+      <w:pPr>
+        <w:tabs>
+          <w:tab w:val="num" w:pos="1440"/>
+        </w:tabs>
+        <w:ind w:left="1440" w:hanging="360"/>
+      </w:pPr>
+      <w:rPr>
+        <w:rFonts w:ascii="Courier New" w:hAnsi="Courier New" w:hint="default"/>
+        <w:sz w:val="20"/>
+      </w:rPr>
+    </w:lvl>
+    <w:lvl w:ilvl="2" w:tentative="1">
+      <w:start w:val="1"/>
+      <w:numFmt w:val="bullet"/>
+      <w:lvlText w:val=""/>
+      <w:lvlJc w:val="left"/>
+      <w:pPr>
+        <w:tabs>
+          <w:tab w:val="num" w:pos="2160"/>
+        </w:tabs>
+        <w:ind w:left="2160" w:hanging="360"/>
+      </w:pPr>
+      <w:rPr>
+        <w:rFonts w:ascii="Wingdings" w:hAnsi="Wingdings" w:hint="default"/>
+        <w:sz w:val="20"/>
+      </w:rPr>
+    </w:lvl>
+    <w:lvl w:ilvl="3" w:tentative="1">
+      <w:start w:val="1"/>
+      <w:numFmt w:val="bullet"/>
+      <w:lvlText w:val=""/>
+      <w:lvlJc w:val="left"/>
+      <w:pPr>
+        <w:tabs>
+          <w:tab w:val="num" w:pos="2880"/>
+        </w:tabs>
+        <w:ind w:left="2880" w:hanging="360"/>
+      </w:pPr>
+      <w:rPr>
+        <w:rFonts w:ascii="Wingdings" w:hAnsi="Wingdings" w:hint="default"/>
+        <w:sz w:val="20"/>
+      </w:rPr>
+    </w:lvl>
+    <w:lvl w:ilvl="4" w:tentative="1">
+      <w:start w:val="1"/>
+      <w:numFmt w:val="bullet"/>
+      <w:lvlText w:val=""/>
+      <w:lvlJc w:val="left"/>
+      <w:pPr>
+        <w:tabs>
+          <w:tab w:val="num" w:pos="3600"/>
+        </w:tabs>
+        <w:ind w:left="3600" w:hanging="360"/>
+      </w:pPr>
+      <w:rPr>
+        <w:rFonts w:ascii="Wingdings" w:hAnsi="Wingdings" w:hint="default"/>
+        <w:sz w:val="20"/>
+      </w:rPr>
+    </w:lvl>
+    <w:lvl w:ilvl="5" w:tentative="1">
+      <w:start w:val="1"/>
+      <w:numFmt w:val="bullet"/>
+      <w:lvlText w:val=""/>
+      <w:lvlJc w:val="left"/>
+      <w:pPr>
+        <w:tabs>
+          <w:tab w:val="num" w:pos="4320"/>
+        </w:tabs>
+        <w:ind w:left="4320" w:hanging="360"/>
+      </w:pPr>
+      <w:rPr>
+        <w:rFonts w:ascii="Wingdings" w:hAnsi="Wingdings" w:hint="default"/>
+        <w:sz w:val="20"/>
+      </w:rPr>
+    </w:lvl>
+    <w:lvl w:ilvl="6" w:tentative="1">
+      <w:start w:val="1"/>
+      <w:numFmt w:val="bullet"/>
+      <w:lvlText w:val=""/>
+      <w:lvlJc w:val="left"/>
+      <w:pPr>
+        <w:tabs>
+          <w:tab w:val="num" w:pos="5040"/>
+        </w:tabs>
+        <w:ind w:left="5040" w:hanging="360"/>
+      </w:pPr>
+      <w:rPr>
+        <w:rFonts w:ascii="Wingdings" w:hAnsi="Wingdings" w:hint="default"/>
+        <w:sz w:val="20"/>
+      </w:rPr>
+    </w:lvl>
+    <w:lvl w:ilvl="7" w:tentative="1">
+      <w:start w:val="1"/>
+      <w:numFmt w:val="bullet"/>
+      <w:lvlText w:val=""/>
+      <w:lvlJc w:val="left"/>
+      <w:pPr>
+        <w:tabs>
+          <w:tab w:val="num" w:pos="5760"/>
+        </w:tabs>
+        <w:ind w:left="5760" w:hanging="360"/>
+      </w:pPr>
+      <w:rPr>
+        <w:rFonts w:ascii="Wingdings" w:hAnsi="Wingdings" w:hint="default"/>
+        <w:sz w:val="20"/>
+      </w:rPr>
+    </w:lvl>
+    <w:lvl w:ilvl="8" w:tentative="1">
+      <w:start w:val="1"/>
+      <w:numFmt w:val="bullet"/>
+      <w:lvlText w:val=""/>
+      <w:lvlJc w:val="left"/>
+      <w:pPr>
+        <w:tabs>
+          <w:tab w:val="num" w:pos="6480"/>
+        </w:tabs>
+        <w:ind w:left="6480" w:hanging="360"/>
+      </w:pPr>
+      <w:rPr>
+        <w:rFonts w:ascii="Wingdings" w:hAnsi="Wingdings" w:hint="default"/>
+        <w:sz w:val="20"/>
+      </w:rPr>
+    </w:lvl>
+  </w:abstractNum>
+  <w:abstractNum w:abstractNumId="6" w15:restartNumberingAfterBreak="0">
+    <w:nsid w:val="7C1A51BF"/>
+    <w:multiLevelType w:val="multilevel"/>
+    <w:tmpl w:val="C7966B08"/>
+    <w:lvl w:ilvl="0">
+      <w:start w:val="1"/>
+      <w:numFmt w:val="bullet"/>
+      <w:lvlText w:val=""/>
+      <w:lvlJc w:val="left"/>
+      <w:pPr>
+        <w:tabs>
+          <w:tab w:val="num" w:pos="720"/>
+        </w:tabs>
+        <w:ind w:left="720" w:hanging="360"/>
+      </w:pPr>
+      <w:rPr>
+        <w:rFonts w:ascii="Symbol" w:hAnsi="Symbol" w:hint="default"/>
+        <w:sz w:val="20"/>
+      </w:rPr>
+    </w:lvl>
+    <w:lvl w:ilvl="1" w:tentative="1">
+      <w:start w:val="1"/>
+      <w:numFmt w:val="bullet"/>
+      <w:lvlText w:val="o"/>
+      <w:lvlJc w:val="left"/>
+      <w:pPr>
+        <w:tabs>
+          <w:tab w:val="num" w:pos="1440"/>
+        </w:tabs>
+        <w:ind w:left="1440" w:hanging="360"/>
+      </w:pPr>
+      <w:rPr>
+        <w:rFonts w:ascii="Courier New" w:hAnsi="Courier New" w:hint="default"/>
+        <w:sz w:val="20"/>
+      </w:rPr>
+    </w:lvl>
+    <w:lvl w:ilvl="2" w:tentative="1">
+      <w:start w:val="1"/>
+      <w:numFmt w:val="bullet"/>
+      <w:lvlText w:val=""/>
+      <w:lvlJc w:val="left"/>
+      <w:pPr>
+        <w:tabs>
+          <w:tab w:val="num" w:pos="2160"/>
+        </w:tabs>
+        <w:ind w:left="2160" w:hanging="360"/>
+      </w:pPr>
+      <w:rPr>
+        <w:rFonts w:ascii="Wingdings" w:hAnsi="Wingdings" w:hint="default"/>
+        <w:sz w:val="20"/>
+      </w:rPr>
+    </w:lvl>
+    <w:lvl w:ilvl="3" w:tentative="1">
+      <w:start w:val="1"/>
+      <w:numFmt w:val="bullet"/>
+      <w:lvlText w:val=""/>
+      <w:lvlJc w:val="left"/>
+      <w:pPr>
+        <w:tabs>
+          <w:tab w:val="num" w:pos="2880"/>
+        </w:tabs>
+        <w:ind w:left="2880" w:hanging="360"/>
+      </w:pPr>
+      <w:rPr>
+        <w:rFonts w:ascii="Wingdings" w:hAnsi="Wingdings" w:hint="default"/>
+        <w:sz w:val="20"/>
+      </w:rPr>
+    </w:lvl>
+    <w:lvl w:ilvl="4" w:tentative="1">
+      <w:start w:val="1"/>
+      <w:numFmt w:val="bullet"/>
+      <w:lvlText w:val=""/>
+      <w:lvlJc w:val="left"/>
+      <w:pPr>
+        <w:tabs>
+          <w:tab w:val="num" w:pos="3600"/>
+        </w:tabs>
+        <w:ind w:left="3600" w:hanging="360"/>
+      </w:pPr>
+      <w:rPr>
+        <w:rFonts w:ascii="Wingdings" w:hAnsi="Wingdings" w:hint="default"/>
+        <w:sz w:val="20"/>
+      </w:rPr>
+    </w:lvl>
+    <w:lvl w:ilvl="5" w:tentative="1">
+      <w:start w:val="1"/>
+      <w:numFmt w:val="bullet"/>
+      <w:lvlText w:val=""/>
+      <w:lvlJc w:val="left"/>
+      <w:pPr>
+        <w:tabs>
+          <w:tab w:val="num" w:pos="4320"/>
+        </w:tabs>
+        <w:ind w:left="4320" w:hanging="360"/>
+      </w:pPr>
+      <w:rPr>
+        <w:rFonts w:ascii="Wingdings" w:hAnsi="Wingdings" w:hint="default"/>
+        <w:sz w:val="20"/>
+      </w:rPr>
+    </w:lvl>
+    <w:lvl w:ilvl="6" w:tentative="1">
+      <w:start w:val="1"/>
+      <w:numFmt w:val="bullet"/>
+      <w:lvlText w:val=""/>
+      <w:lvlJc w:val="left"/>
+      <w:pPr>
+        <w:tabs>
+          <w:tab w:val="num" w:pos="5040"/>
+        </w:tabs>
+        <w:ind w:left="5040" w:hanging="360"/>
+      </w:pPr>
+      <w:rPr>
+        <w:rFonts w:ascii="Wingdings" w:hAnsi="Wingdings" w:hint="default"/>
+        <w:sz w:val="20"/>
+      </w:rPr>
+    </w:lvl>
+    <w:lvl w:ilvl="7" w:tentative="1">
+      <w:start w:val="1"/>
+      <w:numFmt w:val="bullet"/>
+      <w:lvlText w:val=""/>
+      <w:lvlJc w:val="left"/>
+      <w:pPr>
+        <w:tabs>
+          <w:tab w:val="num" w:pos="5760"/>
+        </w:tabs>
+        <w:ind w:left="5760" w:hanging="360"/>
+      </w:pPr>
+      <w:rPr>
+        <w:rFonts w:ascii="Wingdings" w:hAnsi="Wingdings" w:hint="default"/>
+        <w:sz w:val="20"/>
+      </w:rPr>
+    </w:lvl>
+    <w:lvl w:ilvl="8" w:tentative="1">
+      <w:start w:val="1"/>
+      <w:numFmt w:val="bullet"/>
+      <w:lvlText w:val=""/>
+      <w:lvlJc w:val="left"/>
+      <w:pPr>
+        <w:tabs>
+          <w:tab w:val="num" w:pos="6480"/>
+        </w:tabs>
+        <w:ind w:left="6480" w:hanging="360"/>
+      </w:pPr>
+      <w:rPr>
+        <w:rFonts w:ascii="Wingdings" w:hAnsi="Wingdings" w:hint="default"/>
+        <w:sz w:val="20"/>
+      </w:rPr>
+    </w:lvl>
+  </w:abstractNum>
+  <w:abstractNum w:abstractNumId="7" w15:restartNumberingAfterBreak="0">
+    <w:nsid w:val="7FAE1AE5"/>
+    <w:multiLevelType w:val="multilevel"/>
+    <w:tmpl w:val="010C6D9A"/>
+    <w:lvl w:ilvl="0">
+      <w:start w:val="1"/>
+      <w:numFmt w:val="bullet"/>
+      <w:lvlText w:val=""/>
+      <w:lvlJc w:val="left"/>
+      <w:pPr>
+        <w:tabs>
+          <w:tab w:val="num" w:pos="720"/>
+        </w:tabs>
+        <w:ind w:left="720" w:hanging="360"/>
+      </w:pPr>
+      <w:rPr>
+        <w:rFonts w:ascii="Symbol" w:hAnsi="Symbol" w:hint="default"/>
+        <w:sz w:val="20"/>
+      </w:rPr>
+    </w:lvl>
+    <w:lvl w:ilvl="1">
+      <w:start w:val="1"/>
+      <w:numFmt w:val="bullet"/>
+      <w:lvlText w:val="o"/>
+      <w:lvlJc w:val="left"/>
+      <w:pPr>
+        <w:tabs>
+          <w:tab w:val="num" w:pos="1440"/>
+        </w:tabs>
+        <w:ind w:left="1440" w:hanging="360"/>
+      </w:pPr>
+      <w:rPr>
+        <w:rFonts w:ascii="Courier New" w:hAnsi="Courier New" w:hint="default"/>
+        <w:sz w:val="20"/>
+      </w:rPr>
+    </w:lvl>
+    <w:lvl w:ilvl="2" w:tentative="1">
+      <w:start w:val="1"/>
+      <w:numFmt w:val="bullet"/>
+      <w:lvlText w:val=""/>
+      <w:lvlJc w:val="left"/>
+      <w:pPr>
+        <w:tabs>
+          <w:tab w:val="num" w:pos="2160"/>
+        </w:tabs>
+        <w:ind w:left="2160" w:hanging="360"/>
+      </w:pPr>
+      <w:rPr>
+        <w:rFonts w:ascii="Wingdings" w:hAnsi="Wingdings" w:hint="default"/>
+        <w:sz w:val="20"/>
+      </w:rPr>
+    </w:lvl>
+    <w:lvl w:ilvl="3" w:tentative="1">
+      <w:start w:val="1"/>
+      <w:numFmt w:val="bullet"/>
+      <w:lvlText w:val=""/>
+      <w:lvlJc w:val="left"/>
+      <w:pPr>
+        <w:tabs>
+          <w:tab w:val="num" w:pos="2880"/>
+        </w:tabs>
+        <w:ind w:left="2880" w:hanging="360"/>
+      </w:pPr>
+      <w:rPr>
+        <w:rFonts w:ascii="Wingdings" w:hAnsi="Wingdings" w:hint="default"/>
+        <w:sz w:val="20"/>
+      </w:rPr>
+    </w:lvl>
+    <w:lvl w:ilvl="4" w:tentative="1">
+      <w:start w:val="1"/>
+      <w:numFmt w:val="bullet"/>
+      <w:lvlText w:val=""/>
+      <w:lvlJc w:val="left"/>
+      <w:pPr>
+        <w:tabs>
+          <w:tab w:val="num" w:pos="3600"/>
+        </w:tabs>
+        <w:ind w:left="3600" w:hanging="360"/>
+      </w:pPr>
+      <w:rPr>
+        <w:rFonts w:ascii="Wingdings" w:hAnsi="Wingdings" w:hint="default"/>
+        <w:sz w:val="20"/>
+      </w:rPr>
+    </w:lvl>
+    <w:lvl w:ilvl="5" w:tentative="1">
+      <w:start w:val="1"/>
+      <w:numFmt w:val="bullet"/>
+      <w:lvlText w:val=""/>
+      <w:lvlJc w:val="left"/>
+      <w:pPr>
+        <w:tabs>
+          <w:tab w:val="num" w:pos="4320"/>
+        </w:tabs>
+        <w:ind w:left="4320" w:hanging="360"/>
+      </w:pPr>
+      <w:rPr>
+        <w:rFonts w:ascii="Wingdings" w:hAnsi="Wingdings" w:hint="default"/>
+        <w:sz w:val="20"/>
+      </w:rPr>
+    </w:lvl>
+    <w:lvl w:ilvl="6" w:tentative="1">
+      <w:start w:val="1"/>
+      <w:numFmt w:val="bullet"/>
+      <w:lvlText w:val=""/>
+      <w:lvlJc w:val="left"/>
+      <w:pPr>
+        <w:tabs>
+          <w:tab w:val="num" w:pos="5040"/>
+        </w:tabs>
+        <w:ind w:left="5040" w:hanging="360"/>
+      </w:pPr>
+      <w:rPr>
+        <w:rFonts w:ascii="Wingdings" w:hAnsi="Wingdings" w:hint="default"/>
+        <w:sz w:val="20"/>
+      </w:rPr>
+    </w:lvl>
+    <w:lvl w:ilvl="7" w:tentative="1">
+      <w:start w:val="1"/>
+      <w:numFmt w:val="bullet"/>
+      <w:lvlText w:val=""/>
+      <w:lvlJc w:val="left"/>
+      <w:pPr>
+        <w:tabs>
+          <w:tab w:val="num" w:pos="5760"/>
+        </w:tabs>
+        <w:ind w:left="5760" w:hanging="360"/>
+      </w:pPr>
+      <w:rPr>
+        <w:rFonts w:ascii="Wingdings" w:hAnsi="Wingdings" w:hint="default"/>
+        <w:sz w:val="20"/>
+      </w:rPr>
+    </w:lvl>
+    <w:lvl w:ilvl="8" w:tentative="1">
+      <w:start w:val="1"/>
+      <w:numFmt w:val="bullet"/>
+      <w:lvlText w:val=""/>
+      <w:lvlJc w:val="left"/>
+      <w:pPr>
+        <w:tabs>
+          <w:tab w:val="num" w:pos="6480"/>
+        </w:tabs>
+        <w:ind w:left="6480" w:hanging="360"/>
+      </w:pPr>
+      <w:rPr>
+        <w:rFonts w:ascii="Wingdings" w:hAnsi="Wingdings" w:hint="default"/>
+        <w:sz w:val="20"/>
+      </w:rPr>
+    </w:lvl>
+  </w:abstractNum>
+  <w:num w:numId="1" w16cid:durableId="228272142">
+    <w:abstractNumId w:val="1"/>
+  </w:num>
+  <w:num w:numId="2" w16cid:durableId="2116240801">
+    <w:abstractNumId w:val="2"/>
+  </w:num>
+  <w:num w:numId="3" w16cid:durableId="1511527972">
+    <w:abstractNumId w:val="3"/>
+  </w:num>
+  <w:num w:numId="4" w16cid:durableId="1385982436">
+    <w:abstractNumId w:val="0"/>
+  </w:num>
+  <w:num w:numId="5" w16cid:durableId="1144737843">
+    <w:abstractNumId w:val="5"/>
+  </w:num>
+  <w:num w:numId="6" w16cid:durableId="374814459">
+    <w:abstractNumId w:val="7"/>
+  </w:num>
+  <w:num w:numId="7" w16cid:durableId="1409958977">
+    <w:abstractNumId w:val="6"/>
+  </w:num>
+  <w:num w:numId="8" w16cid:durableId="1434979663">
+    <w:abstractNumId w:val="4"/>
+  </w:num>
+</w:numbering>
 </file>
 
 <file path=word/styles.xml><?xml version="1.0" encoding="utf-8"?>
@@ -633,7 +4115,6 @@
   <w:style w:type="character" w:default="1" w:styleId="a0">
     <w:name w:val="Default Paragraph Font"/>
     <w:uiPriority w:val="1"/>
-    <w:semiHidden/>
     <w:unhideWhenUsed/>
   </w:style>
   <w:style w:type="table" w:default="1" w:styleId="a1">
@@ -942,6 +4423,123 @@
       <w:spacing w:val="5"/>
     </w:rPr>
   </w:style>
+  <w:style w:type="table" w:styleId="aa">
+    <w:name w:val="Table Grid"/>
+    <w:basedOn w:val="a1"/>
+    <w:uiPriority w:val="39"/>
+    <w:rsid w:val="00AA6B68"/>
+    <w:pPr>
+      <w:spacing w:after="0"/>
+    </w:pPr>
+    <w:tblPr>
+      <w:tblBorders>
+        <w:top w:val="single" w:sz="4" w:space="0" w:color="auto"/>
+        <w:left w:val="single" w:sz="4" w:space="0" w:color="auto"/>
+        <w:bottom w:val="single" w:sz="4" w:space="0" w:color="auto"/>
+        <w:right w:val="single" w:sz="4" w:space="0" w:color="auto"/>
+        <w:insideH w:val="single" w:sz="4" w:space="0" w:color="auto"/>
+        <w:insideV w:val="single" w:sz="4" w:space="0" w:color="auto"/>
+      </w:tblBorders>
+    </w:tblPr>
+  </w:style>
+  <w:style w:type="character" w:styleId="ab">
+    <w:name w:val="Hyperlink"/>
+    <w:basedOn w:val="a0"/>
+    <w:uiPriority w:val="99"/>
+    <w:unhideWhenUsed/>
+    <w:rsid w:val="001B4182"/>
+    <w:rPr>
+      <w:color w:val="467886" w:themeColor="hyperlink"/>
+      <w:u w:val="single"/>
+    </w:rPr>
+  </w:style>
+  <w:style w:type="character" w:styleId="ac">
+    <w:name w:val="Unresolved Mention"/>
+    <w:basedOn w:val="a0"/>
+    <w:uiPriority w:val="99"/>
+    <w:semiHidden/>
+    <w:unhideWhenUsed/>
+    <w:rsid w:val="001B4182"/>
+    <w:rPr>
+      <w:color w:val="605E5C"/>
+      <w:shd w:val="clear" w:color="auto" w:fill="E1DFDD"/>
+    </w:rPr>
+  </w:style>
+  <w:style w:type="character" w:styleId="ad">
+    <w:name w:val="FollowedHyperlink"/>
+    <w:basedOn w:val="a0"/>
+    <w:uiPriority w:val="99"/>
+    <w:semiHidden/>
+    <w:unhideWhenUsed/>
+    <w:rsid w:val="001B4182"/>
+    <w:rPr>
+      <w:color w:val="96607D" w:themeColor="followedHyperlink"/>
+      <w:u w:val="single"/>
+    </w:rPr>
+  </w:style>
+  <w:style w:type="paragraph" w:styleId="ae">
+    <w:name w:val="footnote text"/>
+    <w:basedOn w:val="a"/>
+    <w:link w:val="Char3"/>
+    <w:uiPriority w:val="99"/>
+    <w:semiHidden/>
+    <w:unhideWhenUsed/>
+    <w:rsid w:val="00337AD7"/>
+    <w:pPr>
+      <w:snapToGrid w:val="0"/>
+    </w:pPr>
+  </w:style>
+  <w:style w:type="character" w:customStyle="1" w:styleId="Char3">
+    <w:name w:val="각주 텍스트 Char"/>
+    <w:basedOn w:val="a0"/>
+    <w:link w:val="ae"/>
+    <w:uiPriority w:val="99"/>
+    <w:semiHidden/>
+    <w:rsid w:val="00337AD7"/>
+  </w:style>
+  <w:style w:type="character" w:styleId="af">
+    <w:name w:val="footnote reference"/>
+    <w:basedOn w:val="a0"/>
+    <w:uiPriority w:val="99"/>
+    <w:semiHidden/>
+    <w:unhideWhenUsed/>
+    <w:rsid w:val="00337AD7"/>
+    <w:rPr>
+      <w:vertAlign w:val="superscript"/>
+    </w:rPr>
+  </w:style>
+  <w:style w:type="paragraph" w:styleId="af0">
+    <w:name w:val="Normal (Web)"/>
+    <w:basedOn w:val="a"/>
+    <w:uiPriority w:val="99"/>
+    <w:semiHidden/>
+    <w:unhideWhenUsed/>
+    <w:rsid w:val="00FE4149"/>
+    <w:pPr>
+      <w:widowControl/>
+      <w:wordWrap/>
+      <w:autoSpaceDE/>
+      <w:autoSpaceDN/>
+      <w:spacing w:before="100" w:beforeAutospacing="1" w:after="100" w:afterAutospacing="1"/>
+    </w:pPr>
+    <w:rPr>
+      <w:rFonts w:ascii="굴림" w:eastAsia="굴림" w:hAnsi="굴림" w:cs="굴림"/>
+      <w:kern w:val="0"/>
+      <w:sz w:val="24"/>
+      <w14:ligatures w14:val="none"/>
+    </w:rPr>
+  </w:style>
+  <w:style w:type="character" w:styleId="af1">
+    <w:name w:val="Strong"/>
+    <w:basedOn w:val="a0"/>
+    <w:uiPriority w:val="22"/>
+    <w:qFormat/>
+    <w:rsid w:val="00FE4149"/>
+    <w:rPr>
+      <w:b/>
+      <w:bCs/>
+    </w:rPr>
+  </w:style>
 </w:styles>
 </file>
 
@@ -1238,4 +4836,16 @@
     </a:ext>
   </a:extLst>
 </a:theme>
+</file>
+
+<file path=customXml/item1.xml><?xml version="1.0" encoding="utf-8"?>
+<b:Sources xmlns:b="http://schemas.openxmlformats.org/officeDocument/2006/bibliography" xmlns="http://schemas.openxmlformats.org/officeDocument/2006/bibliography" SelectedStyle="\APASixthEditionOfficeOnline.xsl" StyleName="APA" Version="6"/>
+</file>
+
+<file path=customXml/itemProps1.xml><?xml version="1.0" encoding="utf-8"?>
+<ds:datastoreItem xmlns:ds="http://schemas.openxmlformats.org/officeDocument/2006/customXml" ds:itemID="{71C50BC4-671F-46AC-B811-98ED1AA812EF}">
+  <ds:schemaRefs>
+    <ds:schemaRef ds:uri="http://schemas.openxmlformats.org/officeDocument/2006/bibliography"/>
+  </ds:schemaRefs>
+</ds:datastoreItem>
 </file>
</xml_diff>